<commit_message>
Reporte actualizado para tarea
</commit_message>
<xml_diff>
--- a/Documentacion/02_Problem-Solving Agents.docx
+++ b/Documentacion/02_Problem-Solving Agents.docx
@@ -220,7 +220,7 @@
           </mc:Choice>
           <mc:Fallback>
             <w:pict>
-              <v:shapetype w14:anchorId="5AE643E3" id="_x0000_t32" coordsize="21600,21600" o:spt="32" o:oned="t" path="m,l21600,21600e" filled="f">
+              <v:shapetype w14:anchorId="6FBBB93B" id="_x0000_t32" coordsize="21600,21600" o:spt="32" o:oned="t" path="m,l21600,21600e" filled="f">
                 <v:path arrowok="t" fillok="f" o:connecttype="none"/>
                 <o:lock v:ext="edit" shapetype="t"/>
               </v:shapetype>
@@ -3834,7 +3834,7 @@
           </mc:Choice>
           <mc:Fallback>
             <w:pict>
-              <v:rect w14:anchorId="300BFE2A" id="Rectangle 10" o:spid="_x0000_s1026" style="position:absolute;margin-left:131.7pt;margin-top:12pt;width:48.75pt;height:14.25pt;z-index:251615744;visibility:visible;mso-wrap-style:square;mso-wrap-distance-left:9pt;mso-wrap-distance-top:0;mso-wrap-distance-right:9pt;mso-wrap-distance-bottom:0;mso-position-horizontal:absolute;mso-position-horizontal-relative:text;mso-position-vertical:absolute;mso-position-vertical-relative:text;v-text-anchor:middle" o:gfxdata="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" filled="f" strokecolor="red" strokeweight="1pt"/>
+              <v:rect w14:anchorId="194C20AA" id="Rectangle 10" o:spid="_x0000_s1026" style="position:absolute;margin-left:131.7pt;margin-top:12pt;width:48.75pt;height:14.25pt;z-index:251615744;visibility:visible;mso-wrap-style:square;mso-wrap-distance-left:9pt;mso-wrap-distance-top:0;mso-wrap-distance-right:9pt;mso-wrap-distance-bottom:0;mso-position-horizontal:absolute;mso-position-horizontal-relative:text;mso-position-vertical:absolute;mso-position-vertical-relative:text;v-text-anchor:middle" o:gfxdata="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" filled="f" strokecolor="red" strokeweight="1pt"/>
             </w:pict>
           </mc:Fallback>
         </mc:AlternateContent>
@@ -4160,57 +4160,155 @@
         <w:rPr>
           <w:color w:val="001F5F"/>
         </w:rPr>
-        <w:t xml:space="preserve">the difference between goal state value and the actual state value and the result divided by the goal state value in others words </w:t>
-      </w:r>
-      <w:r>
-        <w:rPr>
-          <w:color w:val="001F5F"/>
-        </w:rPr>
-        <w:t xml:space="preserve">h(n) = </w:t>
-      </w:r>
-      <w:proofErr w:type="gramStart"/>
-      <w:r>
-        <w:rPr>
-          <w:color w:val="001F5F"/>
-        </w:rPr>
-        <w:t>abs[</w:t>
-      </w:r>
-      <w:proofErr w:type="gramEnd"/>
-      <w:r>
-        <w:rPr>
-          <w:color w:val="001F5F"/>
-        </w:rPr>
-        <w:t xml:space="preserve"> </w:t>
-      </w:r>
-      <w:r>
-        <w:rPr>
-          <w:color w:val="001F5F"/>
-        </w:rPr>
-        <w:t xml:space="preserve">(goal state value – actual </w:t>
-      </w:r>
-      <w:r>
-        <w:rPr>
-          <w:color w:val="001F5F"/>
-        </w:rPr>
-        <w:t xml:space="preserve"> state</w:t>
-      </w:r>
-      <w:r>
-        <w:rPr>
-          <w:color w:val="001F5F"/>
-        </w:rPr>
-        <w:t xml:space="preserve"> value</w:t>
-      </w:r>
-      <w:r>
-        <w:rPr>
-          <w:color w:val="001F5F"/>
-        </w:rPr>
-        <w:t>)/(goal state value)]</w:t>
-      </w:r>
-      <w:r>
-        <w:rPr>
-          <w:color w:val="001F5F"/>
-        </w:rPr>
-        <w:t>, this method was elected because makes sense that the smaller the difference is goal state value – actual  state value, the goal state is closer</w:t>
+        <w:t>the difference between goal state value and the actual state value and the result divided by the g</w:t>
+      </w:r>
+      <w:r>
+        <w:rPr>
+          <w:color w:val="001F5F"/>
+        </w:rPr>
+        <w:t>oal state value in other words:</w:t>
+      </w:r>
+    </w:p>
+    <w:p>
+      <w:pPr>
+        <w:tabs>
+          <w:tab w:val="left" w:pos="2421"/>
+          <w:tab w:val="left" w:pos="2422"/>
+        </w:tabs>
+        <w:spacing w:before="51" w:line="276" w:lineRule="auto"/>
+        <w:jc w:val="both"/>
+        <w:rPr>
+          <w:color w:val="001F5F"/>
+        </w:rPr>
+      </w:pPr>
+      <m:oMathPara>
+        <m:oMath>
+          <m:r>
+            <w:rPr>
+              <w:rFonts w:ascii="Cambria Math" w:hAnsi="Cambria Math"/>
+              <w:color w:val="001F5F"/>
+            </w:rPr>
+            <m:t>h</m:t>
+          </m:r>
+          <m:d>
+            <m:dPr>
+              <m:ctrlPr>
+                <w:rPr>
+                  <w:rFonts w:ascii="Cambria Math" w:hAnsi="Cambria Math"/>
+                  <w:i/>
+                  <w:color w:val="001F5F"/>
+                </w:rPr>
+              </m:ctrlPr>
+            </m:dPr>
+            <m:e>
+              <m:r>
+                <w:rPr>
+                  <w:rFonts w:ascii="Cambria Math" w:hAnsi="Cambria Math"/>
+                  <w:color w:val="001F5F"/>
+                </w:rPr>
+                <m:t>n</m:t>
+              </m:r>
+            </m:e>
+          </m:d>
+          <m:r>
+            <w:rPr>
+              <w:rFonts w:ascii="Cambria Math" w:hAnsi="Cambria Math"/>
+              <w:color w:val="001F5F"/>
+            </w:rPr>
+            <m:t xml:space="preserve">= </m:t>
+          </m:r>
+          <m:d>
+            <m:dPr>
+              <m:begChr m:val="|"/>
+              <m:endChr m:val="|"/>
+              <m:ctrlPr>
+                <w:rPr>
+                  <w:rFonts w:ascii="Cambria Math" w:hAnsi="Cambria Math"/>
+                  <w:i/>
+                  <w:color w:val="001F5F"/>
+                </w:rPr>
+              </m:ctrlPr>
+            </m:dPr>
+            <m:e>
+              <m:r>
+                <w:rPr>
+                  <w:rFonts w:ascii="Cambria Math" w:hAnsi="Cambria Math"/>
+                  <w:color w:val="001F5F"/>
+                </w:rPr>
+                <m:t>1-</m:t>
+              </m:r>
+              <m:f>
+                <m:fPr>
+                  <m:ctrlPr>
+                    <w:rPr>
+                      <w:rFonts w:ascii="Cambria Math" w:hAnsi="Cambria Math"/>
+                      <w:i/>
+                      <w:color w:val="001F5F"/>
+                    </w:rPr>
+                  </m:ctrlPr>
+                </m:fPr>
+                <m:num>
+                  <m:d>
+                    <m:dPr>
+                      <m:begChr m:val="|"/>
+                      <m:endChr m:val="|"/>
+                      <m:ctrlPr>
+                        <w:rPr>
+                          <w:rFonts w:ascii="Cambria Math" w:hAnsi="Cambria Math"/>
+                          <w:i/>
+                          <w:color w:val="001F5F"/>
+                        </w:rPr>
+                      </m:ctrlPr>
+                    </m:dPr>
+                    <m:e>
+                      <m:r>
+                        <w:rPr>
+                          <w:rFonts w:ascii="Cambria Math" w:hAnsi="Cambria Math"/>
+                          <w:color w:val="001F5F"/>
+                        </w:rPr>
+                        <m:t>actual state value</m:t>
+                      </m:r>
+                    </m:e>
+                  </m:d>
+                </m:num>
+                <m:den>
+                  <m:r>
+                    <w:rPr>
+                      <w:rFonts w:ascii="Cambria Math" w:hAnsi="Cambria Math"/>
+                      <w:color w:val="001F5F"/>
+                    </w:rPr>
+                    <m:t>goal state value</m:t>
+                  </m:r>
+                </m:den>
+              </m:f>
+            </m:e>
+          </m:d>
+        </m:oMath>
+      </m:oMathPara>
+    </w:p>
+    <w:p>
+      <w:pPr>
+        <w:tabs>
+          <w:tab w:val="left" w:pos="2421"/>
+          <w:tab w:val="left" w:pos="2422"/>
+        </w:tabs>
+        <w:spacing w:before="51" w:line="276" w:lineRule="auto"/>
+        <w:jc w:val="both"/>
+        <w:rPr>
+          <w:color w:val="001F5F"/>
+        </w:rPr>
+      </w:pPr>
+      <w:r>
+        <w:rPr>
+          <w:color w:val="001F5F"/>
+        </w:rPr>
+        <w:t>this method was elected because makes sense that</w:t>
+      </w:r>
+      <w:r>
+        <w:rPr>
+          <w:color w:val="001F5F"/>
+        </w:rPr>
+        <w:t xml:space="preserve"> the actual state value is going to be less than 1</w:t>
       </w:r>
       <w:r>
         <w:rPr>
@@ -5123,7 +5221,6 @@
         <w:rPr>
           <w:color w:val="001F5F"/>
         </w:rPr>
-        <w:lastRenderedPageBreak/>
         <w:t>4. Implement both heuristics in the programming language to be able to solve the challenges using the heuristic search methods also included in the Python AIMA code.</w:t>
       </w:r>
     </w:p>
@@ -5196,6 +5293,2272 @@
     </w:p>
     <w:p>
       <w:pPr>
+        <w:pStyle w:val="Prrafodelista"/>
+        <w:numPr>
+          <w:ilvl w:val="0"/>
+          <w:numId w:val="7"/>
+        </w:numPr>
+        <w:tabs>
+          <w:tab w:val="left" w:pos="2421"/>
+          <w:tab w:val="left" w:pos="2422"/>
+        </w:tabs>
+        <w:spacing w:before="51" w:line="276" w:lineRule="auto"/>
+        <w:jc w:val="both"/>
+      </w:pPr>
+      <w:r>
+        <w:t>Three numbers with solutions</w:t>
+      </w:r>
+    </w:p>
+    <w:p>
+      <w:pPr>
+        <w:tabs>
+          <w:tab w:val="left" w:pos="2421"/>
+          <w:tab w:val="left" w:pos="2422"/>
+        </w:tabs>
+        <w:spacing w:before="51" w:line="276" w:lineRule="auto"/>
+        <w:jc w:val="both"/>
+      </w:pPr>
+      <w:r>
+        <w:t>Initial numbers: [2,3,10]</w:t>
+      </w:r>
+    </w:p>
+    <w:p>
+      <w:pPr>
+        <w:tabs>
+          <w:tab w:val="left" w:pos="2421"/>
+          <w:tab w:val="left" w:pos="2422"/>
+        </w:tabs>
+        <w:spacing w:before="51" w:line="276" w:lineRule="auto"/>
+        <w:jc w:val="both"/>
+      </w:pPr>
+      <w:r>
+        <w:t>Numbers: [102,147,123]</w:t>
+      </w:r>
+    </w:p>
+    <w:p>
+      <w:pPr>
+        <w:tabs>
+          <w:tab w:val="left" w:pos="2421"/>
+          <w:tab w:val="left" w:pos="2422"/>
+        </w:tabs>
+        <w:spacing w:before="51" w:line="276" w:lineRule="auto"/>
+        <w:jc w:val="both"/>
+      </w:pPr>
+      <w:r>
+        <w:t>Operators: [</w:t>
+      </w:r>
+      <w:proofErr w:type="gramStart"/>
+      <w:r>
+        <w:t>SUM,MUL</w:t>
+      </w:r>
+      <w:proofErr w:type="gramEnd"/>
+      <w:r>
+        <w:t>,DIV,MINUS]</w:t>
+      </w:r>
+    </w:p>
+    <w:p>
+      <w:pPr>
+        <w:jc w:val="both"/>
+        <w:rPr>
+          <w:color w:val="001F5F"/>
+        </w:rPr>
+      </w:pPr>
+    </w:p>
+    <w:p>
+      <w:pPr>
+        <w:widowControl/>
+        <w:pBdr>
+          <w:top w:val="none" w:sz="0" w:space="0" w:color="auto"/>
+          <w:left w:val="none" w:sz="0" w:space="0" w:color="auto"/>
+          <w:bottom w:val="none" w:sz="0" w:space="0" w:color="auto"/>
+          <w:right w:val="none" w:sz="0" w:space="0" w:color="auto"/>
+          <w:between w:val="none" w:sz="0" w:space="0" w:color="auto"/>
+        </w:pBdr>
+        <w:autoSpaceDE w:val="0"/>
+        <w:autoSpaceDN w:val="0"/>
+        <w:adjustRightInd w:val="0"/>
+        <w:rPr>
+          <w:rFonts w:ascii="Courier New" w:hAnsi="Courier New" w:cs="Courier New"/>
+        </w:rPr>
+      </w:pPr>
+      <w:r>
+        <w:rPr>
+          <w:rFonts w:ascii="Courier New" w:hAnsi="Courier New" w:cs="Courier New"/>
+        </w:rPr>
+        <w:t>------</w:t>
+      </w:r>
+      <w:r>
+        <w:rPr>
+          <w:rFonts w:ascii="Courier New" w:hAnsi="Courier New" w:cs="Courier New"/>
+        </w:rPr>
+        <w:t>---------A* method-------------A</w:t>
+      </w:r>
+      <w:r>
+        <w:rPr>
+          <w:rFonts w:ascii="Courier New" w:hAnsi="Courier New" w:cs="Courier New"/>
+        </w:rPr>
+        <w:t>dmis</w:t>
+      </w:r>
+      <w:r>
+        <w:rPr>
+          <w:rFonts w:ascii="Courier New" w:hAnsi="Courier New" w:cs="Courier New"/>
+        </w:rPr>
+        <w:t>s</w:t>
+      </w:r>
+      <w:r>
+        <w:rPr>
+          <w:rFonts w:ascii="Courier New" w:hAnsi="Courier New" w:cs="Courier New"/>
+        </w:rPr>
+        <w:t>ible</w:t>
+      </w:r>
+      <w:r>
+        <w:rPr>
+          <w:rFonts w:ascii="Courier New" w:hAnsi="Courier New" w:cs="Courier New"/>
+        </w:rPr>
+        <w:t xml:space="preserve"> Heuristic</w:t>
+      </w:r>
+    </w:p>
+    <w:p>
+      <w:pPr>
+        <w:widowControl/>
+        <w:pBdr>
+          <w:top w:val="none" w:sz="0" w:space="0" w:color="auto"/>
+          <w:left w:val="none" w:sz="0" w:space="0" w:color="auto"/>
+          <w:bottom w:val="none" w:sz="0" w:space="0" w:color="auto"/>
+          <w:right w:val="none" w:sz="0" w:space="0" w:color="auto"/>
+          <w:between w:val="none" w:sz="0" w:space="0" w:color="auto"/>
+        </w:pBdr>
+        <w:autoSpaceDE w:val="0"/>
+        <w:autoSpaceDN w:val="0"/>
+        <w:adjustRightInd w:val="0"/>
+        <w:rPr>
+          <w:rFonts w:ascii="Courier New" w:hAnsi="Courier New" w:cs="Courier New"/>
+          <w:b/>
+        </w:rPr>
+      </w:pPr>
+      <w:r>
+        <w:rPr>
+          <w:rFonts w:ascii="Courier New" w:hAnsi="Courier New" w:cs="Courier New"/>
+          <w:b/>
+        </w:rPr>
+        <w:t xml:space="preserve">Number:  </w:t>
+      </w:r>
+      <w:proofErr w:type="gramStart"/>
+      <w:r>
+        <w:rPr>
+          <w:rFonts w:ascii="Courier New" w:hAnsi="Courier New" w:cs="Courier New"/>
+          <w:b/>
+        </w:rPr>
+        <w:t>102  time</w:t>
+      </w:r>
+      <w:proofErr w:type="gramEnd"/>
+      <w:r>
+        <w:rPr>
+          <w:rFonts w:ascii="Courier New" w:hAnsi="Courier New" w:cs="Courier New"/>
+          <w:b/>
+        </w:rPr>
+        <w:t>:  0.06801366806030273</w:t>
+      </w:r>
+    </w:p>
+    <w:p>
+      <w:pPr>
+        <w:widowControl/>
+        <w:pBdr>
+          <w:top w:val="none" w:sz="0" w:space="0" w:color="auto"/>
+          <w:left w:val="none" w:sz="0" w:space="0" w:color="auto"/>
+          <w:bottom w:val="none" w:sz="0" w:space="0" w:color="auto"/>
+          <w:right w:val="none" w:sz="0" w:space="0" w:color="auto"/>
+          <w:between w:val="none" w:sz="0" w:space="0" w:color="auto"/>
+        </w:pBdr>
+        <w:autoSpaceDE w:val="0"/>
+        <w:autoSpaceDN w:val="0"/>
+        <w:adjustRightInd w:val="0"/>
+        <w:rPr>
+          <w:rFonts w:ascii="Courier New" w:hAnsi="Courier New" w:cs="Courier New"/>
+        </w:rPr>
+      </w:pPr>
+      <w:r>
+        <w:rPr>
+          <w:rFonts w:ascii="Courier New" w:hAnsi="Courier New" w:cs="Courier New"/>
+        </w:rPr>
+        <w:t>Initial: 0</w:t>
+      </w:r>
+    </w:p>
+    <w:p>
+      <w:pPr>
+        <w:widowControl/>
+        <w:pBdr>
+          <w:top w:val="none" w:sz="0" w:space="0" w:color="auto"/>
+          <w:left w:val="none" w:sz="0" w:space="0" w:color="auto"/>
+          <w:bottom w:val="none" w:sz="0" w:space="0" w:color="auto"/>
+          <w:right w:val="none" w:sz="0" w:space="0" w:color="auto"/>
+          <w:between w:val="none" w:sz="0" w:space="0" w:color="auto"/>
+        </w:pBdr>
+        <w:autoSpaceDE w:val="0"/>
+        <w:autoSpaceDN w:val="0"/>
+        <w:adjustRightInd w:val="0"/>
+        <w:rPr>
+          <w:rFonts w:ascii="Courier New" w:hAnsi="Courier New" w:cs="Courier New"/>
+        </w:rPr>
+      </w:pPr>
+      <w:r>
+        <w:rPr>
+          <w:rFonts w:ascii="Courier New" w:hAnsi="Courier New" w:cs="Courier New"/>
+        </w:rPr>
+        <w:t>SUM</w:t>
+      </w:r>
+      <w:r>
+        <w:rPr>
+          <w:rFonts w:ascii="Courier New" w:hAnsi="Courier New" w:cs="Courier New"/>
+        </w:rPr>
+        <w:t xml:space="preserve"> 10</w:t>
+      </w:r>
+      <w:r>
+        <w:rPr>
+          <w:rFonts w:ascii="Courier New" w:hAnsi="Courier New" w:cs="Courier New"/>
+        </w:rPr>
+        <w:t>: 10</w:t>
+      </w:r>
+    </w:p>
+    <w:p>
+      <w:pPr>
+        <w:widowControl/>
+        <w:pBdr>
+          <w:top w:val="none" w:sz="0" w:space="0" w:color="auto"/>
+          <w:left w:val="none" w:sz="0" w:space="0" w:color="auto"/>
+          <w:bottom w:val="none" w:sz="0" w:space="0" w:color="auto"/>
+          <w:right w:val="none" w:sz="0" w:space="0" w:color="auto"/>
+          <w:between w:val="none" w:sz="0" w:space="0" w:color="auto"/>
+        </w:pBdr>
+        <w:autoSpaceDE w:val="0"/>
+        <w:autoSpaceDN w:val="0"/>
+        <w:adjustRightInd w:val="0"/>
+        <w:rPr>
+          <w:rFonts w:ascii="Courier New" w:hAnsi="Courier New" w:cs="Courier New"/>
+        </w:rPr>
+      </w:pPr>
+      <w:r>
+        <w:rPr>
+          <w:rFonts w:ascii="Courier New" w:hAnsi="Courier New" w:cs="Courier New"/>
+        </w:rPr>
+        <w:t>MUL</w:t>
+      </w:r>
+      <w:r>
+        <w:rPr>
+          <w:rFonts w:ascii="Courier New" w:hAnsi="Courier New" w:cs="Courier New"/>
+        </w:rPr>
+        <w:t xml:space="preserve"> 10</w:t>
+      </w:r>
+      <w:r>
+        <w:rPr>
+          <w:rFonts w:ascii="Courier New" w:hAnsi="Courier New" w:cs="Courier New"/>
+        </w:rPr>
+        <w:t>: 100</w:t>
+      </w:r>
+    </w:p>
+    <w:p>
+      <w:pPr>
+        <w:widowControl/>
+        <w:pBdr>
+          <w:top w:val="none" w:sz="0" w:space="0" w:color="auto"/>
+          <w:left w:val="none" w:sz="0" w:space="0" w:color="auto"/>
+          <w:bottom w:val="none" w:sz="0" w:space="0" w:color="auto"/>
+          <w:right w:val="none" w:sz="0" w:space="0" w:color="auto"/>
+          <w:between w:val="none" w:sz="0" w:space="0" w:color="auto"/>
+        </w:pBdr>
+        <w:autoSpaceDE w:val="0"/>
+        <w:autoSpaceDN w:val="0"/>
+        <w:adjustRightInd w:val="0"/>
+        <w:rPr>
+          <w:rFonts w:ascii="Courier New" w:hAnsi="Courier New" w:cs="Courier New"/>
+        </w:rPr>
+      </w:pPr>
+      <w:r>
+        <w:rPr>
+          <w:rFonts w:ascii="Courier New" w:hAnsi="Courier New" w:cs="Courier New"/>
+        </w:rPr>
+        <w:t>SUM</w:t>
+      </w:r>
+      <w:r>
+        <w:rPr>
+          <w:rFonts w:ascii="Courier New" w:hAnsi="Courier New" w:cs="Courier New"/>
+        </w:rPr>
+        <w:t xml:space="preserve"> 2</w:t>
+      </w:r>
+      <w:r>
+        <w:rPr>
+          <w:rFonts w:ascii="Courier New" w:hAnsi="Courier New" w:cs="Courier New"/>
+        </w:rPr>
+        <w:t>: 102</w:t>
+      </w:r>
+    </w:p>
+    <w:p>
+      <w:pPr>
+        <w:widowControl/>
+        <w:pBdr>
+          <w:top w:val="none" w:sz="0" w:space="0" w:color="auto"/>
+          <w:left w:val="none" w:sz="0" w:space="0" w:color="auto"/>
+          <w:bottom w:val="none" w:sz="0" w:space="0" w:color="auto"/>
+          <w:right w:val="none" w:sz="0" w:space="0" w:color="auto"/>
+          <w:between w:val="none" w:sz="0" w:space="0" w:color="auto"/>
+        </w:pBdr>
+        <w:autoSpaceDE w:val="0"/>
+        <w:autoSpaceDN w:val="0"/>
+        <w:adjustRightInd w:val="0"/>
+        <w:rPr>
+          <w:rFonts w:ascii="Courier New" w:hAnsi="Courier New" w:cs="Courier New"/>
+          <w:b/>
+        </w:rPr>
+      </w:pPr>
+      <w:r>
+        <w:rPr>
+          <w:rFonts w:ascii="Courier New" w:hAnsi="Courier New" w:cs="Courier New"/>
+          <w:b/>
+        </w:rPr>
+        <w:t xml:space="preserve">Number:  </w:t>
+      </w:r>
+      <w:proofErr w:type="gramStart"/>
+      <w:r>
+        <w:rPr>
+          <w:rFonts w:ascii="Courier New" w:hAnsi="Courier New" w:cs="Courier New"/>
+          <w:b/>
+        </w:rPr>
+        <w:t>147  time</w:t>
+      </w:r>
+      <w:proofErr w:type="gramEnd"/>
+      <w:r>
+        <w:rPr>
+          <w:rFonts w:ascii="Courier New" w:hAnsi="Courier New" w:cs="Courier New"/>
+          <w:b/>
+        </w:rPr>
+        <w:t>:  33.95001196861267</w:t>
+      </w:r>
+    </w:p>
+    <w:p>
+      <w:pPr>
+        <w:widowControl/>
+        <w:pBdr>
+          <w:top w:val="none" w:sz="0" w:space="0" w:color="auto"/>
+          <w:left w:val="none" w:sz="0" w:space="0" w:color="auto"/>
+          <w:bottom w:val="none" w:sz="0" w:space="0" w:color="auto"/>
+          <w:right w:val="none" w:sz="0" w:space="0" w:color="auto"/>
+          <w:between w:val="none" w:sz="0" w:space="0" w:color="auto"/>
+        </w:pBdr>
+        <w:autoSpaceDE w:val="0"/>
+        <w:autoSpaceDN w:val="0"/>
+        <w:adjustRightInd w:val="0"/>
+        <w:rPr>
+          <w:rFonts w:ascii="Courier New" w:hAnsi="Courier New" w:cs="Courier New"/>
+        </w:rPr>
+      </w:pPr>
+      <w:r>
+        <w:rPr>
+          <w:rFonts w:ascii="Courier New" w:hAnsi="Courier New" w:cs="Courier New"/>
+        </w:rPr>
+        <w:t>Initial: 0</w:t>
+      </w:r>
+    </w:p>
+    <w:p>
+      <w:pPr>
+        <w:widowControl/>
+        <w:pBdr>
+          <w:top w:val="none" w:sz="0" w:space="0" w:color="auto"/>
+          <w:left w:val="none" w:sz="0" w:space="0" w:color="auto"/>
+          <w:bottom w:val="none" w:sz="0" w:space="0" w:color="auto"/>
+          <w:right w:val="none" w:sz="0" w:space="0" w:color="auto"/>
+          <w:between w:val="none" w:sz="0" w:space="0" w:color="auto"/>
+        </w:pBdr>
+        <w:autoSpaceDE w:val="0"/>
+        <w:autoSpaceDN w:val="0"/>
+        <w:adjustRightInd w:val="0"/>
+        <w:rPr>
+          <w:rFonts w:ascii="Courier New" w:hAnsi="Courier New" w:cs="Courier New"/>
+        </w:rPr>
+      </w:pPr>
+      <w:r>
+        <w:rPr>
+          <w:rFonts w:ascii="Courier New" w:hAnsi="Courier New" w:cs="Courier New"/>
+        </w:rPr>
+        <w:t>SUM</w:t>
+      </w:r>
+      <w:r>
+        <w:rPr>
+          <w:rFonts w:ascii="Courier New" w:hAnsi="Courier New" w:cs="Courier New"/>
+        </w:rPr>
+        <w:t xml:space="preserve"> 10</w:t>
+      </w:r>
+      <w:r>
+        <w:rPr>
+          <w:rFonts w:ascii="Courier New" w:hAnsi="Courier New" w:cs="Courier New"/>
+        </w:rPr>
+        <w:t>: 10</w:t>
+      </w:r>
+    </w:p>
+    <w:p>
+      <w:pPr>
+        <w:widowControl/>
+        <w:pBdr>
+          <w:top w:val="none" w:sz="0" w:space="0" w:color="auto"/>
+          <w:left w:val="none" w:sz="0" w:space="0" w:color="auto"/>
+          <w:bottom w:val="none" w:sz="0" w:space="0" w:color="auto"/>
+          <w:right w:val="none" w:sz="0" w:space="0" w:color="auto"/>
+          <w:between w:val="none" w:sz="0" w:space="0" w:color="auto"/>
+        </w:pBdr>
+        <w:autoSpaceDE w:val="0"/>
+        <w:autoSpaceDN w:val="0"/>
+        <w:adjustRightInd w:val="0"/>
+        <w:rPr>
+          <w:rFonts w:ascii="Courier New" w:hAnsi="Courier New" w:cs="Courier New"/>
+        </w:rPr>
+      </w:pPr>
+      <w:r>
+        <w:rPr>
+          <w:rFonts w:ascii="Courier New" w:hAnsi="Courier New" w:cs="Courier New"/>
+        </w:rPr>
+        <w:t>MUL</w:t>
+      </w:r>
+      <w:r>
+        <w:rPr>
+          <w:rFonts w:ascii="Courier New" w:hAnsi="Courier New" w:cs="Courier New"/>
+        </w:rPr>
+        <w:t xml:space="preserve"> 10</w:t>
+      </w:r>
+      <w:r>
+        <w:rPr>
+          <w:rFonts w:ascii="Courier New" w:hAnsi="Courier New" w:cs="Courier New"/>
+        </w:rPr>
+        <w:t>: 100</w:t>
+      </w:r>
+    </w:p>
+    <w:p>
+      <w:pPr>
+        <w:widowControl/>
+        <w:pBdr>
+          <w:top w:val="none" w:sz="0" w:space="0" w:color="auto"/>
+          <w:left w:val="none" w:sz="0" w:space="0" w:color="auto"/>
+          <w:bottom w:val="none" w:sz="0" w:space="0" w:color="auto"/>
+          <w:right w:val="none" w:sz="0" w:space="0" w:color="auto"/>
+          <w:between w:val="none" w:sz="0" w:space="0" w:color="auto"/>
+        </w:pBdr>
+        <w:autoSpaceDE w:val="0"/>
+        <w:autoSpaceDN w:val="0"/>
+        <w:adjustRightInd w:val="0"/>
+        <w:rPr>
+          <w:rFonts w:ascii="Courier New" w:hAnsi="Courier New" w:cs="Courier New"/>
+        </w:rPr>
+      </w:pPr>
+      <w:r>
+        <w:rPr>
+          <w:rFonts w:ascii="Courier New" w:hAnsi="Courier New" w:cs="Courier New"/>
+        </w:rPr>
+        <w:t>DIV</w:t>
+      </w:r>
+      <w:r>
+        <w:rPr>
+          <w:rFonts w:ascii="Courier New" w:hAnsi="Courier New" w:cs="Courier New"/>
+        </w:rPr>
+        <w:t xml:space="preserve"> 2</w:t>
+      </w:r>
+      <w:r>
+        <w:rPr>
+          <w:rFonts w:ascii="Courier New" w:hAnsi="Courier New" w:cs="Courier New"/>
+        </w:rPr>
+        <w:t>: 50.0</w:t>
+      </w:r>
+    </w:p>
+    <w:p>
+      <w:pPr>
+        <w:widowControl/>
+        <w:pBdr>
+          <w:top w:val="none" w:sz="0" w:space="0" w:color="auto"/>
+          <w:left w:val="none" w:sz="0" w:space="0" w:color="auto"/>
+          <w:bottom w:val="none" w:sz="0" w:space="0" w:color="auto"/>
+          <w:right w:val="none" w:sz="0" w:space="0" w:color="auto"/>
+          <w:between w:val="none" w:sz="0" w:space="0" w:color="auto"/>
+        </w:pBdr>
+        <w:autoSpaceDE w:val="0"/>
+        <w:autoSpaceDN w:val="0"/>
+        <w:adjustRightInd w:val="0"/>
+        <w:rPr>
+          <w:rFonts w:ascii="Courier New" w:hAnsi="Courier New" w:cs="Courier New"/>
+        </w:rPr>
+      </w:pPr>
+      <w:r>
+        <w:rPr>
+          <w:rFonts w:ascii="Courier New" w:hAnsi="Courier New" w:cs="Courier New"/>
+        </w:rPr>
+        <w:t>MUL</w:t>
+      </w:r>
+      <w:r>
+        <w:rPr>
+          <w:rFonts w:ascii="Courier New" w:hAnsi="Courier New" w:cs="Courier New"/>
+        </w:rPr>
+        <w:t xml:space="preserve"> 3</w:t>
+      </w:r>
+      <w:r>
+        <w:rPr>
+          <w:rFonts w:ascii="Courier New" w:hAnsi="Courier New" w:cs="Courier New"/>
+        </w:rPr>
+        <w:t>: 150.0</w:t>
+      </w:r>
+    </w:p>
+    <w:p>
+      <w:pPr>
+        <w:widowControl/>
+        <w:pBdr>
+          <w:top w:val="none" w:sz="0" w:space="0" w:color="auto"/>
+          <w:left w:val="none" w:sz="0" w:space="0" w:color="auto"/>
+          <w:bottom w:val="none" w:sz="0" w:space="0" w:color="auto"/>
+          <w:right w:val="none" w:sz="0" w:space="0" w:color="auto"/>
+          <w:between w:val="none" w:sz="0" w:space="0" w:color="auto"/>
+        </w:pBdr>
+        <w:autoSpaceDE w:val="0"/>
+        <w:autoSpaceDN w:val="0"/>
+        <w:adjustRightInd w:val="0"/>
+        <w:rPr>
+          <w:rFonts w:ascii="Courier New" w:hAnsi="Courier New" w:cs="Courier New"/>
+        </w:rPr>
+      </w:pPr>
+      <w:r>
+        <w:rPr>
+          <w:rFonts w:ascii="Courier New" w:hAnsi="Courier New" w:cs="Courier New"/>
+        </w:rPr>
+        <w:t>MINUS</w:t>
+      </w:r>
+      <w:r>
+        <w:rPr>
+          <w:rFonts w:ascii="Courier New" w:hAnsi="Courier New" w:cs="Courier New"/>
+        </w:rPr>
+        <w:t xml:space="preserve"> 3</w:t>
+      </w:r>
+      <w:r>
+        <w:rPr>
+          <w:rFonts w:ascii="Courier New" w:hAnsi="Courier New" w:cs="Courier New"/>
+        </w:rPr>
+        <w:t>: 147.0</w:t>
+      </w:r>
+    </w:p>
+    <w:p>
+      <w:pPr>
+        <w:widowControl/>
+        <w:pBdr>
+          <w:top w:val="none" w:sz="0" w:space="0" w:color="auto"/>
+          <w:left w:val="none" w:sz="0" w:space="0" w:color="auto"/>
+          <w:bottom w:val="none" w:sz="0" w:space="0" w:color="auto"/>
+          <w:right w:val="none" w:sz="0" w:space="0" w:color="auto"/>
+          <w:between w:val="none" w:sz="0" w:space="0" w:color="auto"/>
+        </w:pBdr>
+        <w:autoSpaceDE w:val="0"/>
+        <w:autoSpaceDN w:val="0"/>
+        <w:adjustRightInd w:val="0"/>
+        <w:rPr>
+          <w:rFonts w:ascii="Courier New" w:hAnsi="Courier New" w:cs="Courier New"/>
+          <w:b/>
+        </w:rPr>
+      </w:pPr>
+      <w:r>
+        <w:rPr>
+          <w:rFonts w:ascii="Courier New" w:hAnsi="Courier New" w:cs="Courier New"/>
+          <w:b/>
+        </w:rPr>
+        <w:t xml:space="preserve">Number:  </w:t>
+      </w:r>
+      <w:proofErr w:type="gramStart"/>
+      <w:r>
+        <w:rPr>
+          <w:rFonts w:ascii="Courier New" w:hAnsi="Courier New" w:cs="Courier New"/>
+          <w:b/>
+        </w:rPr>
+        <w:t>123  time</w:t>
+      </w:r>
+      <w:proofErr w:type="gramEnd"/>
+      <w:r>
+        <w:rPr>
+          <w:rFonts w:ascii="Courier New" w:hAnsi="Courier New" w:cs="Courier New"/>
+          <w:b/>
+        </w:rPr>
+        <w:t>:  1.3475587368011475</w:t>
+      </w:r>
+    </w:p>
+    <w:p>
+      <w:pPr>
+        <w:widowControl/>
+        <w:pBdr>
+          <w:top w:val="none" w:sz="0" w:space="0" w:color="auto"/>
+          <w:left w:val="none" w:sz="0" w:space="0" w:color="auto"/>
+          <w:bottom w:val="none" w:sz="0" w:space="0" w:color="auto"/>
+          <w:right w:val="none" w:sz="0" w:space="0" w:color="auto"/>
+          <w:between w:val="none" w:sz="0" w:space="0" w:color="auto"/>
+        </w:pBdr>
+        <w:autoSpaceDE w:val="0"/>
+        <w:autoSpaceDN w:val="0"/>
+        <w:adjustRightInd w:val="0"/>
+        <w:rPr>
+          <w:rFonts w:ascii="Courier New" w:hAnsi="Courier New" w:cs="Courier New"/>
+        </w:rPr>
+      </w:pPr>
+      <w:r>
+        <w:rPr>
+          <w:rFonts w:ascii="Courier New" w:hAnsi="Courier New" w:cs="Courier New"/>
+        </w:rPr>
+        <w:t>Initial: 0</w:t>
+      </w:r>
+    </w:p>
+    <w:p>
+      <w:pPr>
+        <w:widowControl/>
+        <w:pBdr>
+          <w:top w:val="none" w:sz="0" w:space="0" w:color="auto"/>
+          <w:left w:val="none" w:sz="0" w:space="0" w:color="auto"/>
+          <w:bottom w:val="none" w:sz="0" w:space="0" w:color="auto"/>
+          <w:right w:val="none" w:sz="0" w:space="0" w:color="auto"/>
+          <w:between w:val="none" w:sz="0" w:space="0" w:color="auto"/>
+        </w:pBdr>
+        <w:autoSpaceDE w:val="0"/>
+        <w:autoSpaceDN w:val="0"/>
+        <w:adjustRightInd w:val="0"/>
+        <w:rPr>
+          <w:rFonts w:ascii="Courier New" w:hAnsi="Courier New" w:cs="Courier New"/>
+        </w:rPr>
+      </w:pPr>
+      <w:r>
+        <w:rPr>
+          <w:rFonts w:ascii="Courier New" w:hAnsi="Courier New" w:cs="Courier New"/>
+        </w:rPr>
+        <w:t>SUM</w:t>
+      </w:r>
+      <w:r>
+        <w:rPr>
+          <w:rFonts w:ascii="Courier New" w:hAnsi="Courier New" w:cs="Courier New"/>
+        </w:rPr>
+        <w:t xml:space="preserve"> 10</w:t>
+      </w:r>
+      <w:r>
+        <w:rPr>
+          <w:rFonts w:ascii="Courier New" w:hAnsi="Courier New" w:cs="Courier New"/>
+        </w:rPr>
+        <w:t>: 10</w:t>
+      </w:r>
+    </w:p>
+    <w:p>
+      <w:pPr>
+        <w:widowControl/>
+        <w:pBdr>
+          <w:top w:val="none" w:sz="0" w:space="0" w:color="auto"/>
+          <w:left w:val="none" w:sz="0" w:space="0" w:color="auto"/>
+          <w:bottom w:val="none" w:sz="0" w:space="0" w:color="auto"/>
+          <w:right w:val="none" w:sz="0" w:space="0" w:color="auto"/>
+          <w:between w:val="none" w:sz="0" w:space="0" w:color="auto"/>
+        </w:pBdr>
+        <w:autoSpaceDE w:val="0"/>
+        <w:autoSpaceDN w:val="0"/>
+        <w:adjustRightInd w:val="0"/>
+        <w:rPr>
+          <w:rFonts w:ascii="Courier New" w:hAnsi="Courier New" w:cs="Courier New"/>
+          <w:lang w:val="es-MX"/>
+        </w:rPr>
+      </w:pPr>
+      <w:r>
+        <w:rPr>
+          <w:rFonts w:ascii="Courier New" w:hAnsi="Courier New" w:cs="Courier New"/>
+          <w:lang w:val="es-MX"/>
+        </w:rPr>
+        <w:t>SUM</w:t>
+      </w:r>
+      <w:r>
+        <w:rPr>
+          <w:rFonts w:ascii="Courier New" w:hAnsi="Courier New" w:cs="Courier New"/>
+          <w:lang w:val="es-MX"/>
+        </w:rPr>
+        <w:t xml:space="preserve"> 2</w:t>
+      </w:r>
+      <w:r>
+        <w:rPr>
+          <w:rFonts w:ascii="Courier New" w:hAnsi="Courier New" w:cs="Courier New"/>
+          <w:lang w:val="es-MX"/>
+        </w:rPr>
+        <w:t>: 12</w:t>
+      </w:r>
+    </w:p>
+    <w:p>
+      <w:pPr>
+        <w:widowControl/>
+        <w:pBdr>
+          <w:top w:val="none" w:sz="0" w:space="0" w:color="auto"/>
+          <w:left w:val="none" w:sz="0" w:space="0" w:color="auto"/>
+          <w:bottom w:val="none" w:sz="0" w:space="0" w:color="auto"/>
+          <w:right w:val="none" w:sz="0" w:space="0" w:color="auto"/>
+          <w:between w:val="none" w:sz="0" w:space="0" w:color="auto"/>
+        </w:pBdr>
+        <w:autoSpaceDE w:val="0"/>
+        <w:autoSpaceDN w:val="0"/>
+        <w:adjustRightInd w:val="0"/>
+        <w:rPr>
+          <w:rFonts w:ascii="Courier New" w:hAnsi="Courier New" w:cs="Courier New"/>
+        </w:rPr>
+      </w:pPr>
+      <w:r>
+        <w:rPr>
+          <w:rFonts w:ascii="Courier New" w:hAnsi="Courier New" w:cs="Courier New"/>
+        </w:rPr>
+        <w:t>MUL</w:t>
+      </w:r>
+      <w:r>
+        <w:rPr>
+          <w:rFonts w:ascii="Courier New" w:hAnsi="Courier New" w:cs="Courier New"/>
+        </w:rPr>
+        <w:t xml:space="preserve"> 10</w:t>
+      </w:r>
+      <w:r>
+        <w:rPr>
+          <w:rFonts w:ascii="Courier New" w:hAnsi="Courier New" w:cs="Courier New"/>
+        </w:rPr>
+        <w:t>: 120</w:t>
+      </w:r>
+    </w:p>
+    <w:p>
+      <w:pPr>
+        <w:widowControl/>
+        <w:pBdr>
+          <w:top w:val="none" w:sz="0" w:space="0" w:color="auto"/>
+          <w:left w:val="none" w:sz="0" w:space="0" w:color="auto"/>
+          <w:bottom w:val="none" w:sz="0" w:space="0" w:color="auto"/>
+          <w:right w:val="none" w:sz="0" w:space="0" w:color="auto"/>
+          <w:between w:val="none" w:sz="0" w:space="0" w:color="auto"/>
+        </w:pBdr>
+        <w:autoSpaceDE w:val="0"/>
+        <w:autoSpaceDN w:val="0"/>
+        <w:adjustRightInd w:val="0"/>
+        <w:rPr>
+          <w:rFonts w:ascii="Courier New" w:hAnsi="Courier New" w:cs="Courier New"/>
+        </w:rPr>
+      </w:pPr>
+      <w:r>
+        <w:rPr>
+          <w:rFonts w:ascii="Courier New" w:hAnsi="Courier New" w:cs="Courier New"/>
+        </w:rPr>
+        <w:t>SUM</w:t>
+      </w:r>
+      <w:r>
+        <w:rPr>
+          <w:rFonts w:ascii="Courier New" w:hAnsi="Courier New" w:cs="Courier New"/>
+        </w:rPr>
+        <w:t xml:space="preserve"> 3</w:t>
+      </w:r>
+      <w:r>
+        <w:rPr>
+          <w:rFonts w:ascii="Courier New" w:hAnsi="Courier New" w:cs="Courier New"/>
+        </w:rPr>
+        <w:t>: 123</w:t>
+      </w:r>
+    </w:p>
+    <w:p>
+      <w:pPr>
+        <w:widowControl/>
+        <w:pBdr>
+          <w:top w:val="none" w:sz="0" w:space="0" w:color="auto"/>
+          <w:left w:val="none" w:sz="0" w:space="0" w:color="auto"/>
+          <w:bottom w:val="none" w:sz="0" w:space="0" w:color="auto"/>
+          <w:right w:val="none" w:sz="0" w:space="0" w:color="auto"/>
+          <w:between w:val="none" w:sz="0" w:space="0" w:color="auto"/>
+        </w:pBdr>
+        <w:autoSpaceDE w:val="0"/>
+        <w:autoSpaceDN w:val="0"/>
+        <w:adjustRightInd w:val="0"/>
+        <w:rPr>
+          <w:rFonts w:ascii="Courier New" w:hAnsi="Courier New" w:cs="Courier New"/>
+        </w:rPr>
+      </w:pPr>
+      <w:r>
+        <w:rPr>
+          <w:rFonts w:ascii="Courier New" w:hAnsi="Courier New" w:cs="Courier New"/>
+        </w:rPr>
+        <w:t>-------</w:t>
+      </w:r>
+      <w:r>
+        <w:rPr>
+          <w:rFonts w:ascii="Courier New" w:hAnsi="Courier New" w:cs="Courier New"/>
+        </w:rPr>
+        <w:t>--------A* method------------- No Admissible Heuristic</w:t>
+      </w:r>
+    </w:p>
+    <w:p>
+      <w:pPr>
+        <w:widowControl/>
+        <w:pBdr>
+          <w:top w:val="none" w:sz="0" w:space="0" w:color="auto"/>
+          <w:left w:val="none" w:sz="0" w:space="0" w:color="auto"/>
+          <w:bottom w:val="none" w:sz="0" w:space="0" w:color="auto"/>
+          <w:right w:val="none" w:sz="0" w:space="0" w:color="auto"/>
+          <w:between w:val="none" w:sz="0" w:space="0" w:color="auto"/>
+        </w:pBdr>
+        <w:autoSpaceDE w:val="0"/>
+        <w:autoSpaceDN w:val="0"/>
+        <w:adjustRightInd w:val="0"/>
+        <w:rPr>
+          <w:rFonts w:ascii="Courier New" w:hAnsi="Courier New" w:cs="Courier New"/>
+          <w:b/>
+        </w:rPr>
+      </w:pPr>
+      <w:r>
+        <w:rPr>
+          <w:rFonts w:ascii="Courier New" w:hAnsi="Courier New" w:cs="Courier New"/>
+          <w:b/>
+        </w:rPr>
+        <w:t xml:space="preserve">Number:  </w:t>
+      </w:r>
+      <w:proofErr w:type="gramStart"/>
+      <w:r>
+        <w:rPr>
+          <w:rFonts w:ascii="Courier New" w:hAnsi="Courier New" w:cs="Courier New"/>
+          <w:b/>
+        </w:rPr>
+        <w:t>102  time</w:t>
+      </w:r>
+      <w:proofErr w:type="gramEnd"/>
+      <w:r>
+        <w:rPr>
+          <w:rFonts w:ascii="Courier New" w:hAnsi="Courier New" w:cs="Courier New"/>
+          <w:b/>
+        </w:rPr>
+        <w:t>:  0.0020101070404052734</w:t>
+      </w:r>
+    </w:p>
+    <w:p>
+      <w:pPr>
+        <w:widowControl/>
+        <w:pBdr>
+          <w:top w:val="none" w:sz="0" w:space="0" w:color="auto"/>
+          <w:left w:val="none" w:sz="0" w:space="0" w:color="auto"/>
+          <w:bottom w:val="none" w:sz="0" w:space="0" w:color="auto"/>
+          <w:right w:val="none" w:sz="0" w:space="0" w:color="auto"/>
+          <w:between w:val="none" w:sz="0" w:space="0" w:color="auto"/>
+        </w:pBdr>
+        <w:autoSpaceDE w:val="0"/>
+        <w:autoSpaceDN w:val="0"/>
+        <w:adjustRightInd w:val="0"/>
+        <w:rPr>
+          <w:rFonts w:ascii="Courier New" w:hAnsi="Courier New" w:cs="Courier New"/>
+        </w:rPr>
+      </w:pPr>
+      <w:r>
+        <w:rPr>
+          <w:rFonts w:ascii="Courier New" w:hAnsi="Courier New" w:cs="Courier New"/>
+        </w:rPr>
+        <w:t>Initial: 0</w:t>
+      </w:r>
+    </w:p>
+    <w:p>
+      <w:pPr>
+        <w:widowControl/>
+        <w:pBdr>
+          <w:top w:val="none" w:sz="0" w:space="0" w:color="auto"/>
+          <w:left w:val="none" w:sz="0" w:space="0" w:color="auto"/>
+          <w:bottom w:val="none" w:sz="0" w:space="0" w:color="auto"/>
+          <w:right w:val="none" w:sz="0" w:space="0" w:color="auto"/>
+          <w:between w:val="none" w:sz="0" w:space="0" w:color="auto"/>
+        </w:pBdr>
+        <w:autoSpaceDE w:val="0"/>
+        <w:autoSpaceDN w:val="0"/>
+        <w:adjustRightInd w:val="0"/>
+        <w:rPr>
+          <w:rFonts w:ascii="Courier New" w:hAnsi="Courier New" w:cs="Courier New"/>
+        </w:rPr>
+      </w:pPr>
+      <w:r>
+        <w:rPr>
+          <w:rFonts w:ascii="Courier New" w:hAnsi="Courier New" w:cs="Courier New"/>
+        </w:rPr>
+        <w:t>SUM</w:t>
+      </w:r>
+      <w:r>
+        <w:rPr>
+          <w:rFonts w:ascii="Courier New" w:hAnsi="Courier New" w:cs="Courier New"/>
+        </w:rPr>
+        <w:t xml:space="preserve"> 10</w:t>
+      </w:r>
+      <w:r>
+        <w:rPr>
+          <w:rFonts w:ascii="Courier New" w:hAnsi="Courier New" w:cs="Courier New"/>
+        </w:rPr>
+        <w:t>: 10</w:t>
+      </w:r>
+    </w:p>
+    <w:p>
+      <w:pPr>
+        <w:widowControl/>
+        <w:pBdr>
+          <w:top w:val="none" w:sz="0" w:space="0" w:color="auto"/>
+          <w:left w:val="none" w:sz="0" w:space="0" w:color="auto"/>
+          <w:bottom w:val="none" w:sz="0" w:space="0" w:color="auto"/>
+          <w:right w:val="none" w:sz="0" w:space="0" w:color="auto"/>
+          <w:between w:val="none" w:sz="0" w:space="0" w:color="auto"/>
+        </w:pBdr>
+        <w:autoSpaceDE w:val="0"/>
+        <w:autoSpaceDN w:val="0"/>
+        <w:adjustRightInd w:val="0"/>
+        <w:rPr>
+          <w:rFonts w:ascii="Courier New" w:hAnsi="Courier New" w:cs="Courier New"/>
+        </w:rPr>
+      </w:pPr>
+      <w:r>
+        <w:rPr>
+          <w:rFonts w:ascii="Courier New" w:hAnsi="Courier New" w:cs="Courier New"/>
+        </w:rPr>
+        <w:t>MUL</w:t>
+      </w:r>
+      <w:r>
+        <w:rPr>
+          <w:rFonts w:ascii="Courier New" w:hAnsi="Courier New" w:cs="Courier New"/>
+        </w:rPr>
+        <w:t xml:space="preserve"> 10</w:t>
+      </w:r>
+      <w:r>
+        <w:rPr>
+          <w:rFonts w:ascii="Courier New" w:hAnsi="Courier New" w:cs="Courier New"/>
+        </w:rPr>
+        <w:t>: 100</w:t>
+      </w:r>
+    </w:p>
+    <w:p>
+      <w:pPr>
+        <w:widowControl/>
+        <w:pBdr>
+          <w:top w:val="none" w:sz="0" w:space="0" w:color="auto"/>
+          <w:left w:val="none" w:sz="0" w:space="0" w:color="auto"/>
+          <w:bottom w:val="none" w:sz="0" w:space="0" w:color="auto"/>
+          <w:right w:val="none" w:sz="0" w:space="0" w:color="auto"/>
+          <w:between w:val="none" w:sz="0" w:space="0" w:color="auto"/>
+        </w:pBdr>
+        <w:autoSpaceDE w:val="0"/>
+        <w:autoSpaceDN w:val="0"/>
+        <w:adjustRightInd w:val="0"/>
+        <w:rPr>
+          <w:rFonts w:ascii="Courier New" w:hAnsi="Courier New" w:cs="Courier New"/>
+        </w:rPr>
+      </w:pPr>
+      <w:r>
+        <w:rPr>
+          <w:rFonts w:ascii="Courier New" w:hAnsi="Courier New" w:cs="Courier New"/>
+        </w:rPr>
+        <w:t>SUM</w:t>
+      </w:r>
+      <w:r>
+        <w:rPr>
+          <w:rFonts w:ascii="Courier New" w:hAnsi="Courier New" w:cs="Courier New"/>
+        </w:rPr>
+        <w:t xml:space="preserve"> 2</w:t>
+      </w:r>
+      <w:r>
+        <w:rPr>
+          <w:rFonts w:ascii="Courier New" w:hAnsi="Courier New" w:cs="Courier New"/>
+        </w:rPr>
+        <w:t>: 102</w:t>
+      </w:r>
+    </w:p>
+    <w:p>
+      <w:pPr>
+        <w:widowControl/>
+        <w:pBdr>
+          <w:top w:val="none" w:sz="0" w:space="0" w:color="auto"/>
+          <w:left w:val="none" w:sz="0" w:space="0" w:color="auto"/>
+          <w:bottom w:val="none" w:sz="0" w:space="0" w:color="auto"/>
+          <w:right w:val="none" w:sz="0" w:space="0" w:color="auto"/>
+          <w:between w:val="none" w:sz="0" w:space="0" w:color="auto"/>
+        </w:pBdr>
+        <w:autoSpaceDE w:val="0"/>
+        <w:autoSpaceDN w:val="0"/>
+        <w:adjustRightInd w:val="0"/>
+        <w:rPr>
+          <w:rFonts w:ascii="Courier New" w:hAnsi="Courier New" w:cs="Courier New"/>
+          <w:b/>
+        </w:rPr>
+      </w:pPr>
+      <w:r>
+        <w:rPr>
+          <w:rFonts w:ascii="Courier New" w:hAnsi="Courier New" w:cs="Courier New"/>
+          <w:b/>
+        </w:rPr>
+        <w:t xml:space="preserve">Number:  </w:t>
+      </w:r>
+      <w:proofErr w:type="gramStart"/>
+      <w:r>
+        <w:rPr>
+          <w:rFonts w:ascii="Courier New" w:hAnsi="Courier New" w:cs="Courier New"/>
+          <w:b/>
+        </w:rPr>
+        <w:t>147  time</w:t>
+      </w:r>
+      <w:proofErr w:type="gramEnd"/>
+      <w:r>
+        <w:rPr>
+          <w:rFonts w:ascii="Courier New" w:hAnsi="Courier New" w:cs="Courier New"/>
+          <w:b/>
+        </w:rPr>
+        <w:t>:  0.2683420181274414</w:t>
+      </w:r>
+    </w:p>
+    <w:p>
+      <w:pPr>
+        <w:widowControl/>
+        <w:pBdr>
+          <w:top w:val="none" w:sz="0" w:space="0" w:color="auto"/>
+          <w:left w:val="none" w:sz="0" w:space="0" w:color="auto"/>
+          <w:bottom w:val="none" w:sz="0" w:space="0" w:color="auto"/>
+          <w:right w:val="none" w:sz="0" w:space="0" w:color="auto"/>
+          <w:between w:val="none" w:sz="0" w:space="0" w:color="auto"/>
+        </w:pBdr>
+        <w:autoSpaceDE w:val="0"/>
+        <w:autoSpaceDN w:val="0"/>
+        <w:adjustRightInd w:val="0"/>
+        <w:rPr>
+          <w:rFonts w:ascii="Courier New" w:hAnsi="Courier New" w:cs="Courier New"/>
+        </w:rPr>
+      </w:pPr>
+      <w:r>
+        <w:rPr>
+          <w:rFonts w:ascii="Courier New" w:hAnsi="Courier New" w:cs="Courier New"/>
+        </w:rPr>
+        <w:t>Initial: 0</w:t>
+      </w:r>
+    </w:p>
+    <w:p>
+      <w:pPr>
+        <w:widowControl/>
+        <w:pBdr>
+          <w:top w:val="none" w:sz="0" w:space="0" w:color="auto"/>
+          <w:left w:val="none" w:sz="0" w:space="0" w:color="auto"/>
+          <w:bottom w:val="none" w:sz="0" w:space="0" w:color="auto"/>
+          <w:right w:val="none" w:sz="0" w:space="0" w:color="auto"/>
+          <w:between w:val="none" w:sz="0" w:space="0" w:color="auto"/>
+        </w:pBdr>
+        <w:autoSpaceDE w:val="0"/>
+        <w:autoSpaceDN w:val="0"/>
+        <w:adjustRightInd w:val="0"/>
+        <w:rPr>
+          <w:rFonts w:ascii="Courier New" w:hAnsi="Courier New" w:cs="Courier New"/>
+        </w:rPr>
+      </w:pPr>
+      <w:r>
+        <w:rPr>
+          <w:rFonts w:ascii="Courier New" w:hAnsi="Courier New" w:cs="Courier New"/>
+        </w:rPr>
+        <w:t>SUM</w:t>
+      </w:r>
+      <w:r>
+        <w:rPr>
+          <w:rFonts w:ascii="Courier New" w:hAnsi="Courier New" w:cs="Courier New"/>
+        </w:rPr>
+        <w:t xml:space="preserve"> 10</w:t>
+      </w:r>
+      <w:r>
+        <w:rPr>
+          <w:rFonts w:ascii="Courier New" w:hAnsi="Courier New" w:cs="Courier New"/>
+        </w:rPr>
+        <w:t>: 10</w:t>
+      </w:r>
+    </w:p>
+    <w:p>
+      <w:pPr>
+        <w:widowControl/>
+        <w:pBdr>
+          <w:top w:val="none" w:sz="0" w:space="0" w:color="auto"/>
+          <w:left w:val="none" w:sz="0" w:space="0" w:color="auto"/>
+          <w:bottom w:val="none" w:sz="0" w:space="0" w:color="auto"/>
+          <w:right w:val="none" w:sz="0" w:space="0" w:color="auto"/>
+          <w:between w:val="none" w:sz="0" w:space="0" w:color="auto"/>
+        </w:pBdr>
+        <w:autoSpaceDE w:val="0"/>
+        <w:autoSpaceDN w:val="0"/>
+        <w:adjustRightInd w:val="0"/>
+        <w:rPr>
+          <w:rFonts w:ascii="Courier New" w:hAnsi="Courier New" w:cs="Courier New"/>
+        </w:rPr>
+      </w:pPr>
+      <w:r>
+        <w:rPr>
+          <w:rFonts w:ascii="Courier New" w:hAnsi="Courier New" w:cs="Courier New"/>
+        </w:rPr>
+        <w:t>MUL</w:t>
+      </w:r>
+      <w:r>
+        <w:rPr>
+          <w:rFonts w:ascii="Courier New" w:hAnsi="Courier New" w:cs="Courier New"/>
+        </w:rPr>
+        <w:t xml:space="preserve"> 10</w:t>
+      </w:r>
+      <w:r>
+        <w:rPr>
+          <w:rFonts w:ascii="Courier New" w:hAnsi="Courier New" w:cs="Courier New"/>
+        </w:rPr>
+        <w:t>: 100</w:t>
+      </w:r>
+    </w:p>
+    <w:p>
+      <w:pPr>
+        <w:widowControl/>
+        <w:pBdr>
+          <w:top w:val="none" w:sz="0" w:space="0" w:color="auto"/>
+          <w:left w:val="none" w:sz="0" w:space="0" w:color="auto"/>
+          <w:bottom w:val="none" w:sz="0" w:space="0" w:color="auto"/>
+          <w:right w:val="none" w:sz="0" w:space="0" w:color="auto"/>
+          <w:between w:val="none" w:sz="0" w:space="0" w:color="auto"/>
+        </w:pBdr>
+        <w:autoSpaceDE w:val="0"/>
+        <w:autoSpaceDN w:val="0"/>
+        <w:adjustRightInd w:val="0"/>
+        <w:rPr>
+          <w:rFonts w:ascii="Courier New" w:hAnsi="Courier New" w:cs="Courier New"/>
+        </w:rPr>
+      </w:pPr>
+      <w:r>
+        <w:rPr>
+          <w:rFonts w:ascii="Courier New" w:hAnsi="Courier New" w:cs="Courier New"/>
+        </w:rPr>
+        <w:t>MUL</w:t>
+      </w:r>
+      <w:r>
+        <w:rPr>
+          <w:rFonts w:ascii="Courier New" w:hAnsi="Courier New" w:cs="Courier New"/>
+        </w:rPr>
+        <w:t xml:space="preserve"> 3</w:t>
+      </w:r>
+      <w:r>
+        <w:rPr>
+          <w:rFonts w:ascii="Courier New" w:hAnsi="Courier New" w:cs="Courier New"/>
+        </w:rPr>
+        <w:t>: 300</w:t>
+      </w:r>
+    </w:p>
+    <w:p>
+      <w:pPr>
+        <w:widowControl/>
+        <w:pBdr>
+          <w:top w:val="none" w:sz="0" w:space="0" w:color="auto"/>
+          <w:left w:val="none" w:sz="0" w:space="0" w:color="auto"/>
+          <w:bottom w:val="none" w:sz="0" w:space="0" w:color="auto"/>
+          <w:right w:val="none" w:sz="0" w:space="0" w:color="auto"/>
+          <w:between w:val="none" w:sz="0" w:space="0" w:color="auto"/>
+        </w:pBdr>
+        <w:autoSpaceDE w:val="0"/>
+        <w:autoSpaceDN w:val="0"/>
+        <w:adjustRightInd w:val="0"/>
+        <w:rPr>
+          <w:rFonts w:ascii="Courier New" w:hAnsi="Courier New" w:cs="Courier New"/>
+        </w:rPr>
+      </w:pPr>
+      <w:r>
+        <w:rPr>
+          <w:rFonts w:ascii="Courier New" w:hAnsi="Courier New" w:cs="Courier New"/>
+        </w:rPr>
+        <w:t>DIV</w:t>
+      </w:r>
+      <w:r>
+        <w:rPr>
+          <w:rFonts w:ascii="Courier New" w:hAnsi="Courier New" w:cs="Courier New"/>
+        </w:rPr>
+        <w:t xml:space="preserve"> 2</w:t>
+      </w:r>
+      <w:r>
+        <w:rPr>
+          <w:rFonts w:ascii="Courier New" w:hAnsi="Courier New" w:cs="Courier New"/>
+        </w:rPr>
+        <w:t>: 150.0</w:t>
+      </w:r>
+    </w:p>
+    <w:p>
+      <w:pPr>
+        <w:widowControl/>
+        <w:pBdr>
+          <w:top w:val="none" w:sz="0" w:space="0" w:color="auto"/>
+          <w:left w:val="none" w:sz="0" w:space="0" w:color="auto"/>
+          <w:bottom w:val="none" w:sz="0" w:space="0" w:color="auto"/>
+          <w:right w:val="none" w:sz="0" w:space="0" w:color="auto"/>
+          <w:between w:val="none" w:sz="0" w:space="0" w:color="auto"/>
+        </w:pBdr>
+        <w:autoSpaceDE w:val="0"/>
+        <w:autoSpaceDN w:val="0"/>
+        <w:adjustRightInd w:val="0"/>
+        <w:rPr>
+          <w:rFonts w:ascii="Courier New" w:hAnsi="Courier New" w:cs="Courier New"/>
+        </w:rPr>
+      </w:pPr>
+      <w:r>
+        <w:rPr>
+          <w:rFonts w:ascii="Courier New" w:hAnsi="Courier New" w:cs="Courier New"/>
+        </w:rPr>
+        <w:lastRenderedPageBreak/>
+        <w:t>MINUS</w:t>
+      </w:r>
+      <w:r>
+        <w:rPr>
+          <w:rFonts w:ascii="Courier New" w:hAnsi="Courier New" w:cs="Courier New"/>
+        </w:rPr>
+        <w:t xml:space="preserve"> 3</w:t>
+      </w:r>
+      <w:r>
+        <w:rPr>
+          <w:rFonts w:ascii="Courier New" w:hAnsi="Courier New" w:cs="Courier New"/>
+        </w:rPr>
+        <w:t>: 147.0</w:t>
+      </w:r>
+    </w:p>
+    <w:p>
+      <w:pPr>
+        <w:widowControl/>
+        <w:pBdr>
+          <w:top w:val="none" w:sz="0" w:space="0" w:color="auto"/>
+          <w:left w:val="none" w:sz="0" w:space="0" w:color="auto"/>
+          <w:bottom w:val="none" w:sz="0" w:space="0" w:color="auto"/>
+          <w:right w:val="none" w:sz="0" w:space="0" w:color="auto"/>
+          <w:between w:val="none" w:sz="0" w:space="0" w:color="auto"/>
+        </w:pBdr>
+        <w:autoSpaceDE w:val="0"/>
+        <w:autoSpaceDN w:val="0"/>
+        <w:adjustRightInd w:val="0"/>
+        <w:rPr>
+          <w:rFonts w:ascii="Courier New" w:hAnsi="Courier New" w:cs="Courier New"/>
+          <w:b/>
+        </w:rPr>
+      </w:pPr>
+      <w:r>
+        <w:rPr>
+          <w:rFonts w:ascii="Courier New" w:hAnsi="Courier New" w:cs="Courier New"/>
+          <w:b/>
+        </w:rPr>
+        <w:t xml:space="preserve">Number:  </w:t>
+      </w:r>
+      <w:proofErr w:type="gramStart"/>
+      <w:r>
+        <w:rPr>
+          <w:rFonts w:ascii="Courier New" w:hAnsi="Courier New" w:cs="Courier New"/>
+          <w:b/>
+        </w:rPr>
+        <w:t>123  time</w:t>
+      </w:r>
+      <w:proofErr w:type="gramEnd"/>
+      <w:r>
+        <w:rPr>
+          <w:rFonts w:ascii="Courier New" w:hAnsi="Courier New" w:cs="Courier New"/>
+          <w:b/>
+        </w:rPr>
+        <w:t>:  0.2347702980041504</w:t>
+      </w:r>
+    </w:p>
+    <w:p>
+      <w:pPr>
+        <w:widowControl/>
+        <w:pBdr>
+          <w:top w:val="none" w:sz="0" w:space="0" w:color="auto"/>
+          <w:left w:val="none" w:sz="0" w:space="0" w:color="auto"/>
+          <w:bottom w:val="none" w:sz="0" w:space="0" w:color="auto"/>
+          <w:right w:val="none" w:sz="0" w:space="0" w:color="auto"/>
+          <w:between w:val="none" w:sz="0" w:space="0" w:color="auto"/>
+        </w:pBdr>
+        <w:autoSpaceDE w:val="0"/>
+        <w:autoSpaceDN w:val="0"/>
+        <w:adjustRightInd w:val="0"/>
+        <w:rPr>
+          <w:rFonts w:ascii="Courier New" w:hAnsi="Courier New" w:cs="Courier New"/>
+        </w:rPr>
+      </w:pPr>
+      <w:r>
+        <w:rPr>
+          <w:rFonts w:ascii="Courier New" w:hAnsi="Courier New" w:cs="Courier New"/>
+        </w:rPr>
+        <w:t>Initial: 0</w:t>
+      </w:r>
+    </w:p>
+    <w:p>
+      <w:pPr>
+        <w:widowControl/>
+        <w:pBdr>
+          <w:top w:val="none" w:sz="0" w:space="0" w:color="auto"/>
+          <w:left w:val="none" w:sz="0" w:space="0" w:color="auto"/>
+          <w:bottom w:val="none" w:sz="0" w:space="0" w:color="auto"/>
+          <w:right w:val="none" w:sz="0" w:space="0" w:color="auto"/>
+          <w:between w:val="none" w:sz="0" w:space="0" w:color="auto"/>
+        </w:pBdr>
+        <w:autoSpaceDE w:val="0"/>
+        <w:autoSpaceDN w:val="0"/>
+        <w:adjustRightInd w:val="0"/>
+        <w:rPr>
+          <w:rFonts w:ascii="Courier New" w:hAnsi="Courier New" w:cs="Courier New"/>
+        </w:rPr>
+      </w:pPr>
+      <w:r>
+        <w:rPr>
+          <w:rFonts w:ascii="Courier New" w:hAnsi="Courier New" w:cs="Courier New"/>
+        </w:rPr>
+        <w:t>SUM</w:t>
+      </w:r>
+      <w:r>
+        <w:rPr>
+          <w:rFonts w:ascii="Courier New" w:hAnsi="Courier New" w:cs="Courier New"/>
+        </w:rPr>
+        <w:t xml:space="preserve"> 10</w:t>
+      </w:r>
+      <w:r>
+        <w:rPr>
+          <w:rFonts w:ascii="Courier New" w:hAnsi="Courier New" w:cs="Courier New"/>
+        </w:rPr>
+        <w:t>: 10</w:t>
+      </w:r>
+    </w:p>
+    <w:p>
+      <w:pPr>
+        <w:widowControl/>
+        <w:pBdr>
+          <w:top w:val="none" w:sz="0" w:space="0" w:color="auto"/>
+          <w:left w:val="none" w:sz="0" w:space="0" w:color="auto"/>
+          <w:bottom w:val="none" w:sz="0" w:space="0" w:color="auto"/>
+          <w:right w:val="none" w:sz="0" w:space="0" w:color="auto"/>
+          <w:between w:val="none" w:sz="0" w:space="0" w:color="auto"/>
+        </w:pBdr>
+        <w:autoSpaceDE w:val="0"/>
+        <w:autoSpaceDN w:val="0"/>
+        <w:adjustRightInd w:val="0"/>
+        <w:rPr>
+          <w:rFonts w:ascii="Courier New" w:hAnsi="Courier New" w:cs="Courier New"/>
+        </w:rPr>
+      </w:pPr>
+      <w:r>
+        <w:rPr>
+          <w:rFonts w:ascii="Courier New" w:hAnsi="Courier New" w:cs="Courier New"/>
+        </w:rPr>
+        <w:t>MUL</w:t>
+      </w:r>
+      <w:r>
+        <w:rPr>
+          <w:rFonts w:ascii="Courier New" w:hAnsi="Courier New" w:cs="Courier New"/>
+        </w:rPr>
+        <w:t xml:space="preserve"> 10</w:t>
+      </w:r>
+      <w:r>
+        <w:rPr>
+          <w:rFonts w:ascii="Courier New" w:hAnsi="Courier New" w:cs="Courier New"/>
+        </w:rPr>
+        <w:t>: 100</w:t>
+      </w:r>
+    </w:p>
+    <w:p>
+      <w:pPr>
+        <w:widowControl/>
+        <w:pBdr>
+          <w:top w:val="none" w:sz="0" w:space="0" w:color="auto"/>
+          <w:left w:val="none" w:sz="0" w:space="0" w:color="auto"/>
+          <w:bottom w:val="none" w:sz="0" w:space="0" w:color="auto"/>
+          <w:right w:val="none" w:sz="0" w:space="0" w:color="auto"/>
+          <w:between w:val="none" w:sz="0" w:space="0" w:color="auto"/>
+        </w:pBdr>
+        <w:autoSpaceDE w:val="0"/>
+        <w:autoSpaceDN w:val="0"/>
+        <w:adjustRightInd w:val="0"/>
+        <w:rPr>
+          <w:rFonts w:ascii="Courier New" w:hAnsi="Courier New" w:cs="Courier New"/>
+        </w:rPr>
+      </w:pPr>
+      <w:r>
+        <w:rPr>
+          <w:rFonts w:ascii="Courier New" w:hAnsi="Courier New" w:cs="Courier New"/>
+        </w:rPr>
+        <w:t>SUM</w:t>
+      </w:r>
+      <w:r>
+        <w:rPr>
+          <w:rFonts w:ascii="Courier New" w:hAnsi="Courier New" w:cs="Courier New"/>
+        </w:rPr>
+        <w:t xml:space="preserve"> 10</w:t>
+      </w:r>
+      <w:r>
+        <w:rPr>
+          <w:rFonts w:ascii="Courier New" w:hAnsi="Courier New" w:cs="Courier New"/>
+        </w:rPr>
+        <w:t>: 110</w:t>
+      </w:r>
+    </w:p>
+    <w:p>
+      <w:pPr>
+        <w:widowControl/>
+        <w:pBdr>
+          <w:top w:val="none" w:sz="0" w:space="0" w:color="auto"/>
+          <w:left w:val="none" w:sz="0" w:space="0" w:color="auto"/>
+          <w:bottom w:val="none" w:sz="0" w:space="0" w:color="auto"/>
+          <w:right w:val="none" w:sz="0" w:space="0" w:color="auto"/>
+          <w:between w:val="none" w:sz="0" w:space="0" w:color="auto"/>
+        </w:pBdr>
+        <w:autoSpaceDE w:val="0"/>
+        <w:autoSpaceDN w:val="0"/>
+        <w:adjustRightInd w:val="0"/>
+        <w:rPr>
+          <w:rFonts w:ascii="Courier New" w:hAnsi="Courier New" w:cs="Courier New"/>
+        </w:rPr>
+      </w:pPr>
+      <w:r>
+        <w:rPr>
+          <w:rFonts w:ascii="Courier New" w:hAnsi="Courier New" w:cs="Courier New"/>
+        </w:rPr>
+        <w:t>SUM</w:t>
+      </w:r>
+      <w:r>
+        <w:rPr>
+          <w:rFonts w:ascii="Courier New" w:hAnsi="Courier New" w:cs="Courier New"/>
+        </w:rPr>
+        <w:t xml:space="preserve"> 10</w:t>
+      </w:r>
+      <w:r>
+        <w:rPr>
+          <w:rFonts w:ascii="Courier New" w:hAnsi="Courier New" w:cs="Courier New"/>
+        </w:rPr>
+        <w:t>: 120</w:t>
+      </w:r>
+    </w:p>
+    <w:p>
+      <w:pPr>
+        <w:widowControl/>
+        <w:pBdr>
+          <w:top w:val="none" w:sz="0" w:space="0" w:color="auto"/>
+          <w:left w:val="none" w:sz="0" w:space="0" w:color="auto"/>
+          <w:bottom w:val="none" w:sz="0" w:space="0" w:color="auto"/>
+          <w:right w:val="none" w:sz="0" w:space="0" w:color="auto"/>
+          <w:between w:val="none" w:sz="0" w:space="0" w:color="auto"/>
+        </w:pBdr>
+        <w:autoSpaceDE w:val="0"/>
+        <w:autoSpaceDN w:val="0"/>
+        <w:adjustRightInd w:val="0"/>
+        <w:rPr>
+          <w:rFonts w:ascii="Courier New" w:hAnsi="Courier New" w:cs="Courier New"/>
+        </w:rPr>
+      </w:pPr>
+      <w:r>
+        <w:rPr>
+          <w:rFonts w:ascii="Courier New" w:hAnsi="Courier New" w:cs="Courier New"/>
+        </w:rPr>
+        <w:t>SUM</w:t>
+      </w:r>
+      <w:r>
+        <w:rPr>
+          <w:rFonts w:ascii="Courier New" w:hAnsi="Courier New" w:cs="Courier New"/>
+        </w:rPr>
+        <w:t xml:space="preserve"> 3</w:t>
+      </w:r>
+      <w:r>
+        <w:rPr>
+          <w:rFonts w:ascii="Courier New" w:hAnsi="Courier New" w:cs="Courier New"/>
+        </w:rPr>
+        <w:t>: 123</w:t>
+      </w:r>
+    </w:p>
+    <w:p>
+      <w:pPr>
+        <w:widowControl/>
+        <w:pBdr>
+          <w:top w:val="none" w:sz="0" w:space="0" w:color="auto"/>
+          <w:left w:val="none" w:sz="0" w:space="0" w:color="auto"/>
+          <w:bottom w:val="none" w:sz="0" w:space="0" w:color="auto"/>
+          <w:right w:val="none" w:sz="0" w:space="0" w:color="auto"/>
+          <w:between w:val="none" w:sz="0" w:space="0" w:color="auto"/>
+        </w:pBdr>
+        <w:autoSpaceDE w:val="0"/>
+        <w:autoSpaceDN w:val="0"/>
+        <w:adjustRightInd w:val="0"/>
+        <w:rPr>
+          <w:rFonts w:ascii="Courier New" w:hAnsi="Courier New" w:cs="Courier New"/>
+        </w:rPr>
+      </w:pPr>
+      <w:r>
+        <w:rPr>
+          <w:rFonts w:ascii="Courier New" w:hAnsi="Courier New" w:cs="Courier New"/>
+        </w:rPr>
+        <w:t>---------------Breadth First-------------</w:t>
+      </w:r>
+    </w:p>
+    <w:p>
+      <w:pPr>
+        <w:widowControl/>
+        <w:pBdr>
+          <w:top w:val="none" w:sz="0" w:space="0" w:color="auto"/>
+          <w:left w:val="none" w:sz="0" w:space="0" w:color="auto"/>
+          <w:bottom w:val="none" w:sz="0" w:space="0" w:color="auto"/>
+          <w:right w:val="none" w:sz="0" w:space="0" w:color="auto"/>
+          <w:between w:val="none" w:sz="0" w:space="0" w:color="auto"/>
+        </w:pBdr>
+        <w:autoSpaceDE w:val="0"/>
+        <w:autoSpaceDN w:val="0"/>
+        <w:adjustRightInd w:val="0"/>
+        <w:rPr>
+          <w:rFonts w:ascii="Courier New" w:hAnsi="Courier New" w:cs="Courier New"/>
+          <w:b/>
+        </w:rPr>
+      </w:pPr>
+      <w:r>
+        <w:rPr>
+          <w:rFonts w:ascii="Courier New" w:hAnsi="Courier New" w:cs="Courier New"/>
+          <w:b/>
+        </w:rPr>
+        <w:t xml:space="preserve">Number:  </w:t>
+      </w:r>
+      <w:proofErr w:type="gramStart"/>
+      <w:r>
+        <w:rPr>
+          <w:rFonts w:ascii="Courier New" w:hAnsi="Courier New" w:cs="Courier New"/>
+          <w:b/>
+        </w:rPr>
+        <w:t>102  time</w:t>
+      </w:r>
+      <w:proofErr w:type="gramEnd"/>
+      <w:r>
+        <w:rPr>
+          <w:rFonts w:ascii="Courier New" w:hAnsi="Courier New" w:cs="Courier New"/>
+          <w:b/>
+        </w:rPr>
+        <w:t>:  0.001596212387084961</w:t>
+      </w:r>
+    </w:p>
+    <w:p>
+      <w:pPr>
+        <w:widowControl/>
+        <w:pBdr>
+          <w:top w:val="none" w:sz="0" w:space="0" w:color="auto"/>
+          <w:left w:val="none" w:sz="0" w:space="0" w:color="auto"/>
+          <w:bottom w:val="none" w:sz="0" w:space="0" w:color="auto"/>
+          <w:right w:val="none" w:sz="0" w:space="0" w:color="auto"/>
+          <w:between w:val="none" w:sz="0" w:space="0" w:color="auto"/>
+        </w:pBdr>
+        <w:autoSpaceDE w:val="0"/>
+        <w:autoSpaceDN w:val="0"/>
+        <w:adjustRightInd w:val="0"/>
+        <w:rPr>
+          <w:rFonts w:ascii="Courier New" w:hAnsi="Courier New" w:cs="Courier New"/>
+        </w:rPr>
+      </w:pPr>
+      <w:r>
+        <w:rPr>
+          <w:rFonts w:ascii="Courier New" w:hAnsi="Courier New" w:cs="Courier New"/>
+        </w:rPr>
+        <w:t>Initial: 0</w:t>
+      </w:r>
+    </w:p>
+    <w:p>
+      <w:pPr>
+        <w:widowControl/>
+        <w:pBdr>
+          <w:top w:val="none" w:sz="0" w:space="0" w:color="auto"/>
+          <w:left w:val="none" w:sz="0" w:space="0" w:color="auto"/>
+          <w:bottom w:val="none" w:sz="0" w:space="0" w:color="auto"/>
+          <w:right w:val="none" w:sz="0" w:space="0" w:color="auto"/>
+          <w:between w:val="none" w:sz="0" w:space="0" w:color="auto"/>
+        </w:pBdr>
+        <w:autoSpaceDE w:val="0"/>
+        <w:autoSpaceDN w:val="0"/>
+        <w:adjustRightInd w:val="0"/>
+        <w:rPr>
+          <w:rFonts w:ascii="Courier New" w:hAnsi="Courier New" w:cs="Courier New"/>
+        </w:rPr>
+      </w:pPr>
+      <w:r>
+        <w:rPr>
+          <w:rFonts w:ascii="Courier New" w:hAnsi="Courier New" w:cs="Courier New"/>
+        </w:rPr>
+        <w:t>SUM</w:t>
+      </w:r>
+      <w:r>
+        <w:rPr>
+          <w:rFonts w:ascii="Courier New" w:hAnsi="Courier New" w:cs="Courier New"/>
+        </w:rPr>
+        <w:t xml:space="preserve"> 10</w:t>
+      </w:r>
+      <w:r>
+        <w:rPr>
+          <w:rFonts w:ascii="Courier New" w:hAnsi="Courier New" w:cs="Courier New"/>
+        </w:rPr>
+        <w:t>: 10</w:t>
+      </w:r>
+    </w:p>
+    <w:p>
+      <w:pPr>
+        <w:widowControl/>
+        <w:pBdr>
+          <w:top w:val="none" w:sz="0" w:space="0" w:color="auto"/>
+          <w:left w:val="none" w:sz="0" w:space="0" w:color="auto"/>
+          <w:bottom w:val="none" w:sz="0" w:space="0" w:color="auto"/>
+          <w:right w:val="none" w:sz="0" w:space="0" w:color="auto"/>
+          <w:between w:val="none" w:sz="0" w:space="0" w:color="auto"/>
+        </w:pBdr>
+        <w:autoSpaceDE w:val="0"/>
+        <w:autoSpaceDN w:val="0"/>
+        <w:adjustRightInd w:val="0"/>
+        <w:rPr>
+          <w:rFonts w:ascii="Courier New" w:hAnsi="Courier New" w:cs="Courier New"/>
+        </w:rPr>
+      </w:pPr>
+      <w:r>
+        <w:rPr>
+          <w:rFonts w:ascii="Courier New" w:hAnsi="Courier New" w:cs="Courier New"/>
+        </w:rPr>
+        <w:t>MUL</w:t>
+      </w:r>
+      <w:r>
+        <w:rPr>
+          <w:rFonts w:ascii="Courier New" w:hAnsi="Courier New" w:cs="Courier New"/>
+        </w:rPr>
+        <w:t xml:space="preserve"> 10</w:t>
+      </w:r>
+      <w:r>
+        <w:rPr>
+          <w:rFonts w:ascii="Courier New" w:hAnsi="Courier New" w:cs="Courier New"/>
+        </w:rPr>
+        <w:t>: 100</w:t>
+      </w:r>
+    </w:p>
+    <w:p>
+      <w:pPr>
+        <w:widowControl/>
+        <w:pBdr>
+          <w:top w:val="none" w:sz="0" w:space="0" w:color="auto"/>
+          <w:left w:val="none" w:sz="0" w:space="0" w:color="auto"/>
+          <w:bottom w:val="none" w:sz="0" w:space="0" w:color="auto"/>
+          <w:right w:val="none" w:sz="0" w:space="0" w:color="auto"/>
+          <w:between w:val="none" w:sz="0" w:space="0" w:color="auto"/>
+        </w:pBdr>
+        <w:autoSpaceDE w:val="0"/>
+        <w:autoSpaceDN w:val="0"/>
+        <w:adjustRightInd w:val="0"/>
+        <w:rPr>
+          <w:rFonts w:ascii="Courier New" w:hAnsi="Courier New" w:cs="Courier New"/>
+        </w:rPr>
+      </w:pPr>
+      <w:r>
+        <w:rPr>
+          <w:rFonts w:ascii="Courier New" w:hAnsi="Courier New" w:cs="Courier New"/>
+        </w:rPr>
+        <w:t>SUM</w:t>
+      </w:r>
+      <w:r>
+        <w:rPr>
+          <w:rFonts w:ascii="Courier New" w:hAnsi="Courier New" w:cs="Courier New"/>
+        </w:rPr>
+        <w:t xml:space="preserve"> 2</w:t>
+      </w:r>
+      <w:r>
+        <w:rPr>
+          <w:rFonts w:ascii="Courier New" w:hAnsi="Courier New" w:cs="Courier New"/>
+        </w:rPr>
+        <w:t>: 102</w:t>
+      </w:r>
+    </w:p>
+    <w:p>
+      <w:pPr>
+        <w:widowControl/>
+        <w:pBdr>
+          <w:top w:val="none" w:sz="0" w:space="0" w:color="auto"/>
+          <w:left w:val="none" w:sz="0" w:space="0" w:color="auto"/>
+          <w:bottom w:val="none" w:sz="0" w:space="0" w:color="auto"/>
+          <w:right w:val="none" w:sz="0" w:space="0" w:color="auto"/>
+          <w:between w:val="none" w:sz="0" w:space="0" w:color="auto"/>
+        </w:pBdr>
+        <w:autoSpaceDE w:val="0"/>
+        <w:autoSpaceDN w:val="0"/>
+        <w:adjustRightInd w:val="0"/>
+        <w:rPr>
+          <w:rFonts w:ascii="Courier New" w:hAnsi="Courier New" w:cs="Courier New"/>
+          <w:b/>
+        </w:rPr>
+      </w:pPr>
+      <w:r>
+        <w:rPr>
+          <w:rFonts w:ascii="Courier New" w:hAnsi="Courier New" w:cs="Courier New"/>
+          <w:b/>
+        </w:rPr>
+        <w:t xml:space="preserve">Number:  </w:t>
+      </w:r>
+      <w:proofErr w:type="gramStart"/>
+      <w:r>
+        <w:rPr>
+          <w:rFonts w:ascii="Courier New" w:hAnsi="Courier New" w:cs="Courier New"/>
+          <w:b/>
+        </w:rPr>
+        <w:t>147  time</w:t>
+      </w:r>
+      <w:proofErr w:type="gramEnd"/>
+      <w:r>
+        <w:rPr>
+          <w:rFonts w:ascii="Courier New" w:hAnsi="Courier New" w:cs="Courier New"/>
+          <w:b/>
+        </w:rPr>
+        <w:t>:  0.6074569225311279</w:t>
+      </w:r>
+    </w:p>
+    <w:p>
+      <w:pPr>
+        <w:widowControl/>
+        <w:pBdr>
+          <w:top w:val="none" w:sz="0" w:space="0" w:color="auto"/>
+          <w:left w:val="none" w:sz="0" w:space="0" w:color="auto"/>
+          <w:bottom w:val="none" w:sz="0" w:space="0" w:color="auto"/>
+          <w:right w:val="none" w:sz="0" w:space="0" w:color="auto"/>
+          <w:between w:val="none" w:sz="0" w:space="0" w:color="auto"/>
+        </w:pBdr>
+        <w:autoSpaceDE w:val="0"/>
+        <w:autoSpaceDN w:val="0"/>
+        <w:adjustRightInd w:val="0"/>
+        <w:rPr>
+          <w:rFonts w:ascii="Courier New" w:hAnsi="Courier New" w:cs="Courier New"/>
+        </w:rPr>
+      </w:pPr>
+      <w:r>
+        <w:rPr>
+          <w:rFonts w:ascii="Courier New" w:hAnsi="Courier New" w:cs="Courier New"/>
+        </w:rPr>
+        <w:t>Initial: 0</w:t>
+      </w:r>
+    </w:p>
+    <w:p>
+      <w:pPr>
+        <w:widowControl/>
+        <w:pBdr>
+          <w:top w:val="none" w:sz="0" w:space="0" w:color="auto"/>
+          <w:left w:val="none" w:sz="0" w:space="0" w:color="auto"/>
+          <w:bottom w:val="none" w:sz="0" w:space="0" w:color="auto"/>
+          <w:right w:val="none" w:sz="0" w:space="0" w:color="auto"/>
+          <w:between w:val="none" w:sz="0" w:space="0" w:color="auto"/>
+        </w:pBdr>
+        <w:autoSpaceDE w:val="0"/>
+        <w:autoSpaceDN w:val="0"/>
+        <w:adjustRightInd w:val="0"/>
+        <w:rPr>
+          <w:rFonts w:ascii="Courier New" w:hAnsi="Courier New" w:cs="Courier New"/>
+        </w:rPr>
+      </w:pPr>
+      <w:r>
+        <w:rPr>
+          <w:rFonts w:ascii="Courier New" w:hAnsi="Courier New" w:cs="Courier New"/>
+        </w:rPr>
+        <w:t>SUM</w:t>
+      </w:r>
+      <w:r>
+        <w:rPr>
+          <w:rFonts w:ascii="Courier New" w:hAnsi="Courier New" w:cs="Courier New"/>
+        </w:rPr>
+        <w:t xml:space="preserve"> 10</w:t>
+      </w:r>
+      <w:r>
+        <w:rPr>
+          <w:rFonts w:ascii="Courier New" w:hAnsi="Courier New" w:cs="Courier New"/>
+        </w:rPr>
+        <w:t>: 10</w:t>
+      </w:r>
+    </w:p>
+    <w:p>
+      <w:pPr>
+        <w:widowControl/>
+        <w:pBdr>
+          <w:top w:val="none" w:sz="0" w:space="0" w:color="auto"/>
+          <w:left w:val="none" w:sz="0" w:space="0" w:color="auto"/>
+          <w:bottom w:val="none" w:sz="0" w:space="0" w:color="auto"/>
+          <w:right w:val="none" w:sz="0" w:space="0" w:color="auto"/>
+          <w:between w:val="none" w:sz="0" w:space="0" w:color="auto"/>
+        </w:pBdr>
+        <w:autoSpaceDE w:val="0"/>
+        <w:autoSpaceDN w:val="0"/>
+        <w:adjustRightInd w:val="0"/>
+        <w:rPr>
+          <w:rFonts w:ascii="Courier New" w:hAnsi="Courier New" w:cs="Courier New"/>
+        </w:rPr>
+      </w:pPr>
+      <w:r>
+        <w:rPr>
+          <w:rFonts w:ascii="Courier New" w:hAnsi="Courier New" w:cs="Courier New"/>
+        </w:rPr>
+        <w:t>MUL</w:t>
+      </w:r>
+      <w:r>
+        <w:rPr>
+          <w:rFonts w:ascii="Courier New" w:hAnsi="Courier New" w:cs="Courier New"/>
+        </w:rPr>
+        <w:t xml:space="preserve"> 10</w:t>
+      </w:r>
+      <w:r>
+        <w:rPr>
+          <w:rFonts w:ascii="Courier New" w:hAnsi="Courier New" w:cs="Courier New"/>
+        </w:rPr>
+        <w:t>: 100</w:t>
+      </w:r>
+    </w:p>
+    <w:p>
+      <w:pPr>
+        <w:widowControl/>
+        <w:pBdr>
+          <w:top w:val="none" w:sz="0" w:space="0" w:color="auto"/>
+          <w:left w:val="none" w:sz="0" w:space="0" w:color="auto"/>
+          <w:bottom w:val="none" w:sz="0" w:space="0" w:color="auto"/>
+          <w:right w:val="none" w:sz="0" w:space="0" w:color="auto"/>
+          <w:between w:val="none" w:sz="0" w:space="0" w:color="auto"/>
+        </w:pBdr>
+        <w:autoSpaceDE w:val="0"/>
+        <w:autoSpaceDN w:val="0"/>
+        <w:adjustRightInd w:val="0"/>
+        <w:rPr>
+          <w:rFonts w:ascii="Courier New" w:hAnsi="Courier New" w:cs="Courier New"/>
+        </w:rPr>
+      </w:pPr>
+      <w:r>
+        <w:rPr>
+          <w:rFonts w:ascii="Courier New" w:hAnsi="Courier New" w:cs="Courier New"/>
+        </w:rPr>
+        <w:t>MUL</w:t>
+      </w:r>
+      <w:r>
+        <w:rPr>
+          <w:rFonts w:ascii="Courier New" w:hAnsi="Courier New" w:cs="Courier New"/>
+        </w:rPr>
+        <w:t xml:space="preserve"> 3</w:t>
+      </w:r>
+      <w:r>
+        <w:rPr>
+          <w:rFonts w:ascii="Courier New" w:hAnsi="Courier New" w:cs="Courier New"/>
+        </w:rPr>
+        <w:t>: 300</w:t>
+      </w:r>
+    </w:p>
+    <w:p>
+      <w:pPr>
+        <w:widowControl/>
+        <w:pBdr>
+          <w:top w:val="none" w:sz="0" w:space="0" w:color="auto"/>
+          <w:left w:val="none" w:sz="0" w:space="0" w:color="auto"/>
+          <w:bottom w:val="none" w:sz="0" w:space="0" w:color="auto"/>
+          <w:right w:val="none" w:sz="0" w:space="0" w:color="auto"/>
+          <w:between w:val="none" w:sz="0" w:space="0" w:color="auto"/>
+        </w:pBdr>
+        <w:autoSpaceDE w:val="0"/>
+        <w:autoSpaceDN w:val="0"/>
+        <w:adjustRightInd w:val="0"/>
+        <w:rPr>
+          <w:rFonts w:ascii="Courier New" w:hAnsi="Courier New" w:cs="Courier New"/>
+        </w:rPr>
+      </w:pPr>
+      <w:r>
+        <w:rPr>
+          <w:rFonts w:ascii="Courier New" w:hAnsi="Courier New" w:cs="Courier New"/>
+        </w:rPr>
+        <w:t>DIV</w:t>
+      </w:r>
+      <w:r>
+        <w:rPr>
+          <w:rFonts w:ascii="Courier New" w:hAnsi="Courier New" w:cs="Courier New"/>
+        </w:rPr>
+        <w:t xml:space="preserve"> 2</w:t>
+      </w:r>
+      <w:r>
+        <w:rPr>
+          <w:rFonts w:ascii="Courier New" w:hAnsi="Courier New" w:cs="Courier New"/>
+        </w:rPr>
+        <w:t>: 150.0</w:t>
+      </w:r>
+    </w:p>
+    <w:p>
+      <w:pPr>
+        <w:widowControl/>
+        <w:pBdr>
+          <w:top w:val="none" w:sz="0" w:space="0" w:color="auto"/>
+          <w:left w:val="none" w:sz="0" w:space="0" w:color="auto"/>
+          <w:bottom w:val="none" w:sz="0" w:space="0" w:color="auto"/>
+          <w:right w:val="none" w:sz="0" w:space="0" w:color="auto"/>
+          <w:between w:val="none" w:sz="0" w:space="0" w:color="auto"/>
+        </w:pBdr>
+        <w:autoSpaceDE w:val="0"/>
+        <w:autoSpaceDN w:val="0"/>
+        <w:adjustRightInd w:val="0"/>
+        <w:rPr>
+          <w:rFonts w:ascii="Courier New" w:hAnsi="Courier New" w:cs="Courier New"/>
+        </w:rPr>
+      </w:pPr>
+      <w:r>
+        <w:rPr>
+          <w:rFonts w:ascii="Courier New" w:hAnsi="Courier New" w:cs="Courier New"/>
+        </w:rPr>
+        <w:t>MINUS</w:t>
+      </w:r>
+      <w:r>
+        <w:rPr>
+          <w:rFonts w:ascii="Courier New" w:hAnsi="Courier New" w:cs="Courier New"/>
+        </w:rPr>
+        <w:t xml:space="preserve"> 3</w:t>
+      </w:r>
+      <w:r>
+        <w:rPr>
+          <w:rFonts w:ascii="Courier New" w:hAnsi="Courier New" w:cs="Courier New"/>
+        </w:rPr>
+        <w:t>: 147.0</w:t>
+      </w:r>
+    </w:p>
+    <w:p>
+      <w:pPr>
+        <w:widowControl/>
+        <w:pBdr>
+          <w:top w:val="none" w:sz="0" w:space="0" w:color="auto"/>
+          <w:left w:val="none" w:sz="0" w:space="0" w:color="auto"/>
+          <w:bottom w:val="none" w:sz="0" w:space="0" w:color="auto"/>
+          <w:right w:val="none" w:sz="0" w:space="0" w:color="auto"/>
+          <w:between w:val="none" w:sz="0" w:space="0" w:color="auto"/>
+        </w:pBdr>
+        <w:autoSpaceDE w:val="0"/>
+        <w:autoSpaceDN w:val="0"/>
+        <w:adjustRightInd w:val="0"/>
+        <w:rPr>
+          <w:rFonts w:ascii="Courier New" w:hAnsi="Courier New" w:cs="Courier New"/>
+          <w:b/>
+        </w:rPr>
+      </w:pPr>
+      <w:r>
+        <w:rPr>
+          <w:rFonts w:ascii="Courier New" w:hAnsi="Courier New" w:cs="Courier New"/>
+          <w:b/>
+        </w:rPr>
+        <w:t xml:space="preserve">Number:  </w:t>
+      </w:r>
+      <w:proofErr w:type="gramStart"/>
+      <w:r>
+        <w:rPr>
+          <w:rFonts w:ascii="Courier New" w:hAnsi="Courier New" w:cs="Courier New"/>
+          <w:b/>
+        </w:rPr>
+        <w:t>123  time</w:t>
+      </w:r>
+      <w:proofErr w:type="gramEnd"/>
+      <w:r>
+        <w:rPr>
+          <w:rFonts w:ascii="Courier New" w:hAnsi="Courier New" w:cs="Courier New"/>
+          <w:b/>
+        </w:rPr>
+        <w:t>:  0.08420109748840332</w:t>
+      </w:r>
+    </w:p>
+    <w:p>
+      <w:pPr>
+        <w:widowControl/>
+        <w:pBdr>
+          <w:top w:val="none" w:sz="0" w:space="0" w:color="auto"/>
+          <w:left w:val="none" w:sz="0" w:space="0" w:color="auto"/>
+          <w:bottom w:val="none" w:sz="0" w:space="0" w:color="auto"/>
+          <w:right w:val="none" w:sz="0" w:space="0" w:color="auto"/>
+          <w:between w:val="none" w:sz="0" w:space="0" w:color="auto"/>
+        </w:pBdr>
+        <w:autoSpaceDE w:val="0"/>
+        <w:autoSpaceDN w:val="0"/>
+        <w:adjustRightInd w:val="0"/>
+        <w:rPr>
+          <w:rFonts w:ascii="Courier New" w:hAnsi="Courier New" w:cs="Courier New"/>
+        </w:rPr>
+      </w:pPr>
+      <w:r>
+        <w:rPr>
+          <w:rFonts w:ascii="Courier New" w:hAnsi="Courier New" w:cs="Courier New"/>
+        </w:rPr>
+        <w:t>Initial: 0</w:t>
+      </w:r>
+    </w:p>
+    <w:p>
+      <w:pPr>
+        <w:widowControl/>
+        <w:pBdr>
+          <w:top w:val="none" w:sz="0" w:space="0" w:color="auto"/>
+          <w:left w:val="none" w:sz="0" w:space="0" w:color="auto"/>
+          <w:bottom w:val="none" w:sz="0" w:space="0" w:color="auto"/>
+          <w:right w:val="none" w:sz="0" w:space="0" w:color="auto"/>
+          <w:between w:val="none" w:sz="0" w:space="0" w:color="auto"/>
+        </w:pBdr>
+        <w:autoSpaceDE w:val="0"/>
+        <w:autoSpaceDN w:val="0"/>
+        <w:adjustRightInd w:val="0"/>
+        <w:rPr>
+          <w:rFonts w:ascii="Courier New" w:hAnsi="Courier New" w:cs="Courier New"/>
+        </w:rPr>
+      </w:pPr>
+      <w:r>
+        <w:rPr>
+          <w:rFonts w:ascii="Courier New" w:hAnsi="Courier New" w:cs="Courier New"/>
+        </w:rPr>
+        <w:t>SUM</w:t>
+      </w:r>
+      <w:r>
+        <w:rPr>
+          <w:rFonts w:ascii="Courier New" w:hAnsi="Courier New" w:cs="Courier New"/>
+        </w:rPr>
+        <w:t xml:space="preserve"> 10</w:t>
+      </w:r>
+      <w:r>
+        <w:rPr>
+          <w:rFonts w:ascii="Courier New" w:hAnsi="Courier New" w:cs="Courier New"/>
+        </w:rPr>
+        <w:t>: 10</w:t>
+      </w:r>
+    </w:p>
+    <w:p>
+      <w:pPr>
+        <w:widowControl/>
+        <w:pBdr>
+          <w:top w:val="none" w:sz="0" w:space="0" w:color="auto"/>
+          <w:left w:val="none" w:sz="0" w:space="0" w:color="auto"/>
+          <w:bottom w:val="none" w:sz="0" w:space="0" w:color="auto"/>
+          <w:right w:val="none" w:sz="0" w:space="0" w:color="auto"/>
+          <w:between w:val="none" w:sz="0" w:space="0" w:color="auto"/>
+        </w:pBdr>
+        <w:autoSpaceDE w:val="0"/>
+        <w:autoSpaceDN w:val="0"/>
+        <w:adjustRightInd w:val="0"/>
+        <w:rPr>
+          <w:rFonts w:ascii="Courier New" w:hAnsi="Courier New" w:cs="Courier New"/>
+          <w:lang w:val="es-MX"/>
+        </w:rPr>
+      </w:pPr>
+      <w:r>
+        <w:rPr>
+          <w:rFonts w:ascii="Courier New" w:hAnsi="Courier New" w:cs="Courier New"/>
+          <w:lang w:val="es-MX"/>
+        </w:rPr>
+        <w:t>SUM</w:t>
+      </w:r>
+      <w:r>
+        <w:rPr>
+          <w:rFonts w:ascii="Courier New" w:hAnsi="Courier New" w:cs="Courier New"/>
+          <w:lang w:val="es-MX"/>
+        </w:rPr>
+        <w:t xml:space="preserve"> 2</w:t>
+      </w:r>
+      <w:r>
+        <w:rPr>
+          <w:rFonts w:ascii="Courier New" w:hAnsi="Courier New" w:cs="Courier New"/>
+          <w:lang w:val="es-MX"/>
+        </w:rPr>
+        <w:t>: 12</w:t>
+      </w:r>
+    </w:p>
+    <w:p>
+      <w:pPr>
+        <w:widowControl/>
+        <w:pBdr>
+          <w:top w:val="none" w:sz="0" w:space="0" w:color="auto"/>
+          <w:left w:val="none" w:sz="0" w:space="0" w:color="auto"/>
+          <w:bottom w:val="none" w:sz="0" w:space="0" w:color="auto"/>
+          <w:right w:val="none" w:sz="0" w:space="0" w:color="auto"/>
+          <w:between w:val="none" w:sz="0" w:space="0" w:color="auto"/>
+        </w:pBdr>
+        <w:autoSpaceDE w:val="0"/>
+        <w:autoSpaceDN w:val="0"/>
+        <w:adjustRightInd w:val="0"/>
+        <w:rPr>
+          <w:rFonts w:ascii="Courier New" w:hAnsi="Courier New" w:cs="Courier New"/>
+          <w:lang w:val="es-MX"/>
+        </w:rPr>
+      </w:pPr>
+      <w:r>
+        <w:rPr>
+          <w:rFonts w:ascii="Courier New" w:hAnsi="Courier New" w:cs="Courier New"/>
+          <w:lang w:val="es-MX"/>
+        </w:rPr>
+        <w:t>MUL</w:t>
+      </w:r>
+      <w:r>
+        <w:rPr>
+          <w:rFonts w:ascii="Courier New" w:hAnsi="Courier New" w:cs="Courier New"/>
+          <w:lang w:val="es-MX"/>
+        </w:rPr>
+        <w:t xml:space="preserve"> 10</w:t>
+      </w:r>
+      <w:r>
+        <w:rPr>
+          <w:rFonts w:ascii="Courier New" w:hAnsi="Courier New" w:cs="Courier New"/>
+          <w:lang w:val="es-MX"/>
+        </w:rPr>
+        <w:t>: 120</w:t>
+      </w:r>
+    </w:p>
+    <w:p>
+      <w:pPr>
+        <w:widowControl/>
+        <w:pBdr>
+          <w:top w:val="none" w:sz="0" w:space="0" w:color="auto"/>
+          <w:left w:val="none" w:sz="0" w:space="0" w:color="auto"/>
+          <w:bottom w:val="none" w:sz="0" w:space="0" w:color="auto"/>
+          <w:right w:val="none" w:sz="0" w:space="0" w:color="auto"/>
+          <w:between w:val="none" w:sz="0" w:space="0" w:color="auto"/>
+        </w:pBdr>
+        <w:autoSpaceDE w:val="0"/>
+        <w:autoSpaceDN w:val="0"/>
+        <w:adjustRightInd w:val="0"/>
+        <w:rPr>
+          <w:rFonts w:ascii="Courier New" w:hAnsi="Courier New" w:cs="Courier New"/>
+          <w:lang w:val="es-MX"/>
+        </w:rPr>
+      </w:pPr>
+      <w:r>
+        <w:rPr>
+          <w:rFonts w:ascii="Courier New" w:hAnsi="Courier New" w:cs="Courier New"/>
+          <w:lang w:val="es-MX"/>
+        </w:rPr>
+        <w:t>SUM</w:t>
+      </w:r>
+      <w:r>
+        <w:rPr>
+          <w:rFonts w:ascii="Courier New" w:hAnsi="Courier New" w:cs="Courier New"/>
+          <w:lang w:val="es-MX"/>
+        </w:rPr>
+        <w:t xml:space="preserve"> 3</w:t>
+      </w:r>
+      <w:r>
+        <w:rPr>
+          <w:rFonts w:ascii="Courier New" w:hAnsi="Courier New" w:cs="Courier New"/>
+          <w:lang w:val="es-MX"/>
+        </w:rPr>
+        <w:t>: 123</w:t>
+      </w:r>
+    </w:p>
+    <w:p>
+      <w:pPr>
+        <w:widowControl/>
+        <w:pBdr>
+          <w:top w:val="none" w:sz="0" w:space="0" w:color="auto"/>
+          <w:left w:val="none" w:sz="0" w:space="0" w:color="auto"/>
+          <w:bottom w:val="none" w:sz="0" w:space="0" w:color="auto"/>
+          <w:right w:val="none" w:sz="0" w:space="0" w:color="auto"/>
+          <w:between w:val="none" w:sz="0" w:space="0" w:color="auto"/>
+        </w:pBdr>
+        <w:autoSpaceDE w:val="0"/>
+        <w:autoSpaceDN w:val="0"/>
+        <w:adjustRightInd w:val="0"/>
+        <w:rPr>
+          <w:rFonts w:ascii="Courier New" w:hAnsi="Courier New" w:cs="Courier New"/>
+          <w:lang w:val="es-MX"/>
+        </w:rPr>
+      </w:pPr>
+    </w:p>
+    <w:p>
+      <w:pPr>
+        <w:jc w:val="both"/>
+        <w:rPr>
+          <w:color w:val="001F5F"/>
+        </w:rPr>
+      </w:pPr>
+    </w:p>
+    <w:p>
+      <w:pPr>
+        <w:pStyle w:val="Prrafodelista"/>
+        <w:numPr>
+          <w:ilvl w:val="0"/>
+          <w:numId w:val="7"/>
+        </w:numPr>
+        <w:jc w:val="both"/>
+        <w:rPr>
+          <w:color w:val="001F5F"/>
+        </w:rPr>
+      </w:pPr>
+      <w:r>
+        <w:rPr>
+          <w:color w:val="001F5F"/>
+        </w:rPr>
+        <w:t xml:space="preserve">Three numbers </w:t>
+      </w:r>
+      <w:proofErr w:type="spellStart"/>
+      <w:r>
+        <w:rPr>
+          <w:color w:val="001F5F"/>
+        </w:rPr>
+        <w:t>with out</w:t>
+      </w:r>
+      <w:proofErr w:type="spellEnd"/>
+      <w:r>
+        <w:rPr>
+          <w:color w:val="001F5F"/>
+        </w:rPr>
+        <w:t xml:space="preserve"> solutions</w:t>
+      </w:r>
+    </w:p>
+    <w:p>
+      <w:pPr>
+        <w:tabs>
+          <w:tab w:val="left" w:pos="2421"/>
+          <w:tab w:val="left" w:pos="2422"/>
+        </w:tabs>
+        <w:spacing w:before="51" w:line="276" w:lineRule="auto"/>
+        <w:jc w:val="both"/>
+      </w:pPr>
+      <w:r>
+        <w:t>Initial numbers: [</w:t>
+      </w:r>
+      <w:r>
+        <w:t>2,6</w:t>
+      </w:r>
+      <w:r>
+        <w:t>]</w:t>
+      </w:r>
+    </w:p>
+    <w:p>
+      <w:pPr>
+        <w:tabs>
+          <w:tab w:val="left" w:pos="2421"/>
+          <w:tab w:val="left" w:pos="2422"/>
+        </w:tabs>
+        <w:spacing w:before="51" w:line="276" w:lineRule="auto"/>
+        <w:jc w:val="both"/>
+      </w:pPr>
+      <w:r>
+        <w:t>Numbers: [101,47,19]</w:t>
+      </w:r>
+    </w:p>
+    <w:p>
+      <w:pPr>
+        <w:tabs>
+          <w:tab w:val="left" w:pos="2421"/>
+          <w:tab w:val="left" w:pos="2422"/>
+        </w:tabs>
+        <w:spacing w:before="51" w:line="276" w:lineRule="auto"/>
+        <w:jc w:val="both"/>
+      </w:pPr>
+      <w:r>
+        <w:t>Operators: [</w:t>
+      </w:r>
+      <w:proofErr w:type="gramStart"/>
+      <w:r>
+        <w:t>SUM,MUL</w:t>
+      </w:r>
+      <w:proofErr w:type="gramEnd"/>
+      <w:r>
+        <w:t>]</w:t>
+      </w:r>
+    </w:p>
+    <w:p>
+      <w:pPr>
+        <w:tabs>
+          <w:tab w:val="left" w:pos="2421"/>
+          <w:tab w:val="left" w:pos="2422"/>
+        </w:tabs>
+        <w:spacing w:before="51" w:line="276" w:lineRule="auto"/>
+        <w:jc w:val="both"/>
+      </w:pPr>
+    </w:p>
+    <w:p>
+      <w:pPr>
+        <w:tabs>
+          <w:tab w:val="left" w:pos="2421"/>
+          <w:tab w:val="left" w:pos="2422"/>
+        </w:tabs>
+        <w:spacing w:before="51" w:line="276" w:lineRule="auto"/>
+        <w:jc w:val="both"/>
+      </w:pPr>
+      <w:r>
+        <w:t xml:space="preserve">No solutions for A* with two heuristics and the </w:t>
+      </w:r>
+      <w:r>
+        <w:rPr>
+          <w:rFonts w:ascii="Courier New" w:hAnsi="Courier New" w:cs="Courier New"/>
+        </w:rPr>
+        <w:t>Breadth First</w:t>
+      </w:r>
+    </w:p>
+    <w:p>
+      <w:pPr>
         <w:jc w:val="both"/>
         <w:rPr>
           <w:color w:val="001F5F"/>
@@ -5276,7 +7639,55 @@
         <w:rPr>
           <w:color w:val="001F5F"/>
         </w:rPr>
-        <w:t>Some problems, in some problems the algorithm has difficult to find a solution.</w:t>
+        <w:t xml:space="preserve">Some problems, in </w:t>
+      </w:r>
+      <w:r>
+        <w:rPr>
+          <w:color w:val="001F5F"/>
+        </w:rPr>
+        <w:t>others</w:t>
+      </w:r>
+      <w:r>
+        <w:rPr>
+          <w:color w:val="001F5F"/>
+        </w:rPr>
+        <w:t xml:space="preserve"> the algorithm</w:t>
+      </w:r>
+      <w:r>
+        <w:rPr>
+          <w:color w:val="001F5F"/>
+        </w:rPr>
+        <w:t>s</w:t>
+      </w:r>
+      <w:r>
+        <w:rPr>
+          <w:color w:val="001F5F"/>
+        </w:rPr>
+        <w:t xml:space="preserve"> ha</w:t>
+      </w:r>
+      <w:r>
+        <w:rPr>
+          <w:color w:val="001F5F"/>
+        </w:rPr>
+        <w:t>ve</w:t>
+      </w:r>
+      <w:r>
+        <w:rPr>
+          <w:color w:val="001F5F"/>
+        </w:rPr>
+        <w:t xml:space="preserve"> difficult to find a solution</w:t>
+      </w:r>
+      <w:r>
+        <w:rPr>
+          <w:color w:val="001F5F"/>
+        </w:rPr>
+        <w:t xml:space="preserve"> (so much time) or not found any solutions</w:t>
+      </w:r>
+      <w:r>
+        <w:rPr>
+          <w:color w:val="001F5F"/>
+        </w:rPr>
+        <w:t>.</w:t>
       </w:r>
     </w:p>
     <w:p>
@@ -5353,13 +7764,17 @@
         </w:rPr>
         <w:t>find</w:t>
       </w:r>
-      <w:bookmarkStart w:id="0" w:name="_GoBack"/>
-      <w:bookmarkEnd w:id="0"/>
       <w:r>
         <w:rPr>
           <w:color w:val="001F5F"/>
         </w:rPr>
         <w:t xml:space="preserve"> a solution because the limit was reached. </w:t>
+      </w:r>
+      <w:r>
+        <w:rPr>
+          <w:color w:val="001F5F"/>
+        </w:rPr>
+        <w:t xml:space="preserve"> The solutions depended on the operators (actions) occupied in the algorithms.</w:t>
       </w:r>
     </w:p>
     <w:p>
@@ -5382,6 +7797,7 @@
           <w:b/>
           <w:color w:val="001F5F"/>
         </w:rPr>
+        <w:lastRenderedPageBreak/>
         <w:t xml:space="preserve">Was it difficult to program the PSA? </w:t>
       </w:r>
     </w:p>
@@ -5403,7 +7819,37 @@
         <w:rPr>
           <w:color w:val="001F5F"/>
         </w:rPr>
-        <w:t>At first it was very complicated, because it was not understood how the code worked, and the functions it called were confusing, but after this understanding the PSA logic to create a new program was not difficult</w:t>
+        <w:t>At first it was very complicated, because it was not</w:t>
+      </w:r>
+      <w:r>
+        <w:rPr>
+          <w:color w:val="001F5F"/>
+        </w:rPr>
+        <w:t xml:space="preserve"> clear how the code work</w:t>
+      </w:r>
+      <w:r>
+        <w:rPr>
+          <w:color w:val="001F5F"/>
+        </w:rPr>
+        <w:t xml:space="preserve">, and the functions </w:t>
+      </w:r>
+      <w:r>
+        <w:rPr>
+          <w:color w:val="001F5F"/>
+        </w:rPr>
+        <w:t>w</w:t>
+      </w:r>
+      <w:r>
+        <w:rPr>
+          <w:color w:val="001F5F"/>
+        </w:rPr>
+        <w:t>ere confusing, but after this understanding the PSA logic to create a new program was not difficult</w:t>
+      </w:r>
+      <w:r>
+        <w:rPr>
+          <w:color w:val="001F5F"/>
+        </w:rPr>
+        <w:t>.</w:t>
       </w:r>
     </w:p>
     <w:p>
@@ -5499,113 +7945,33 @@
         <w:ind w:left="360"/>
         <w:jc w:val="both"/>
         <w:rPr>
-          <w:b/>
-          <w:color w:val="001F5F"/>
-          <w:lang w:val="es-MX"/>
-        </w:rPr>
-      </w:pPr>
-      <w:r>
-        <w:rPr>
-          <w:b/>
+          <w:color w:val="001F5F"/>
+        </w:rPr>
+      </w:pPr>
+      <w:r>
+        <w:rPr>
+          <w:color w:val="001F5F"/>
+        </w:rPr>
+        <w:t>Depend</w:t>
+      </w:r>
+      <w:r>
+        <w:rPr>
           <w:color w:val="001F5F"/>
         </w:rPr>
         <w:t xml:space="preserve"> </w:t>
       </w:r>
       <w:r>
         <w:rPr>
-          <w:b/>
-          <w:color w:val="001F5F"/>
-          <w:lang w:val="es-MX"/>
-        </w:rPr>
-        <w:t xml:space="preserve">*Trata de implementar otro </w:t>
-      </w:r>
-      <w:proofErr w:type="spellStart"/>
-      <w:r>
-        <w:rPr>
-          <w:b/>
-          <w:color w:val="001F5F"/>
-          <w:lang w:val="es-MX"/>
-        </w:rPr>
-        <w:t>metodo</w:t>
-      </w:r>
-      <w:proofErr w:type="spellEnd"/>
-      <w:r>
-        <w:rPr>
-          <w:b/>
-          <w:color w:val="001F5F"/>
-          <w:lang w:val="es-MX"/>
-        </w:rPr>
-        <w:t xml:space="preserve"> que no sea el </w:t>
-      </w:r>
-      <w:proofErr w:type="spellStart"/>
-      <w:r>
-        <w:rPr>
-          <w:b/>
-          <w:color w:val="001F5F"/>
-          <w:lang w:val="es-MX"/>
-        </w:rPr>
-        <w:t>bredth</w:t>
-      </w:r>
-      <w:proofErr w:type="spellEnd"/>
-      <w:r>
-        <w:rPr>
-          <w:b/>
-          <w:color w:val="001F5F"/>
-          <w:lang w:val="es-MX"/>
-        </w:rPr>
-        <w:t xml:space="preserve"> para ver si es </w:t>
-      </w:r>
-      <w:proofErr w:type="spellStart"/>
-      <w:r>
-        <w:rPr>
-          <w:b/>
-          <w:color w:val="001F5F"/>
-          <w:lang w:val="es-MX"/>
-        </w:rPr>
-        <w:t>mas</w:t>
-      </w:r>
-      <w:proofErr w:type="spellEnd"/>
-      <w:r>
-        <w:rPr>
-          <w:b/>
-          <w:color w:val="001F5F"/>
-          <w:lang w:val="es-MX"/>
-        </w:rPr>
-        <w:t xml:space="preserve"> </w:t>
-      </w:r>
-      <w:proofErr w:type="spellStart"/>
-      <w:r>
-        <w:rPr>
-          <w:b/>
-          <w:color w:val="001F5F"/>
-          <w:lang w:val="es-MX"/>
-        </w:rPr>
-        <w:t>rapido</w:t>
-      </w:r>
-      <w:proofErr w:type="spellEnd"/>
-      <w:r>
-        <w:rPr>
-          <w:b/>
-          <w:color w:val="001F5F"/>
-          <w:lang w:val="es-MX"/>
-        </w:rPr>
-        <w:t>. O quizás limitarlo para que no encuentre la solución.</w:t>
-      </w:r>
-    </w:p>
-    <w:p>
-      <w:pPr>
-        <w:tabs>
-          <w:tab w:val="left" w:pos="2421"/>
-          <w:tab w:val="left" w:pos="2422"/>
-        </w:tabs>
-        <w:spacing w:before="51" w:line="276" w:lineRule="auto"/>
-        <w:jc w:val="both"/>
-        <w:rPr>
-          <w:b/>
-          <w:color w:val="001F5F"/>
-          <w:lang w:val="es-MX"/>
-        </w:rPr>
-      </w:pPr>
+          <w:color w:val="001F5F"/>
+        </w:rPr>
+        <w:t>on the number</w:t>
+      </w:r>
+      <w:r>
+        <w:rPr>
+          <w:color w:val="001F5F"/>
+        </w:rPr>
+        <w:t>s selected and operators, but the most efficient or at least the algorithm with the fastest solution was de A* using the not admissible heuristic.</w:t>
+      </w:r>
     </w:p>
     <w:p>
       <w:pPr>
@@ -5620,7 +7986,6 @@
         <w:rPr>
           <w:b/>
           <w:color w:val="001F5F"/>
-          <w:lang w:val="es-MX"/>
         </w:rPr>
       </w:pPr>
     </w:p>
@@ -5637,116 +8002,14 @@
         <w:rPr>
           <w:b/>
           <w:color w:val="001F5F"/>
-          <w:lang w:val="es-MX"/>
-        </w:rPr>
-      </w:pPr>
-      <w:proofErr w:type="spellStart"/>
+        </w:rPr>
+      </w:pPr>
       <w:r>
         <w:rPr>
           <w:b/>
           <w:color w:val="001F5F"/>
-          <w:lang w:val="es-MX"/>
-        </w:rPr>
-        <w:t>Which</w:t>
-      </w:r>
-      <w:proofErr w:type="spellEnd"/>
-      <w:r>
-        <w:rPr>
-          <w:b/>
-          <w:color w:val="001F5F"/>
-          <w:lang w:val="es-MX"/>
-        </w:rPr>
-        <w:t xml:space="preserve"> </w:t>
-      </w:r>
-      <w:proofErr w:type="spellStart"/>
-      <w:r>
-        <w:rPr>
-          <w:b/>
-          <w:color w:val="001F5F"/>
-          <w:lang w:val="es-MX"/>
-        </w:rPr>
-        <w:t>happened</w:t>
-      </w:r>
-      <w:proofErr w:type="spellEnd"/>
-      <w:r>
-        <w:rPr>
-          <w:b/>
-          <w:color w:val="001F5F"/>
-          <w:lang w:val="es-MX"/>
-        </w:rPr>
-        <w:t xml:space="preserve"> </w:t>
-      </w:r>
-      <w:proofErr w:type="spellStart"/>
-      <w:r>
-        <w:rPr>
-          <w:b/>
-          <w:color w:val="001F5F"/>
-          <w:lang w:val="es-MX"/>
-        </w:rPr>
-        <w:t>to</w:t>
-      </w:r>
-      <w:proofErr w:type="spellEnd"/>
-      <w:r>
-        <w:rPr>
-          <w:b/>
-          <w:color w:val="001F5F"/>
-          <w:lang w:val="es-MX"/>
-        </w:rPr>
-        <w:t xml:space="preserve"> be </w:t>
-      </w:r>
-      <w:proofErr w:type="spellStart"/>
-      <w:r>
-        <w:rPr>
-          <w:b/>
-          <w:color w:val="001F5F"/>
-          <w:lang w:val="es-MX"/>
-        </w:rPr>
-        <w:t>the</w:t>
-      </w:r>
-      <w:proofErr w:type="spellEnd"/>
-      <w:r>
-        <w:rPr>
-          <w:b/>
-          <w:color w:val="001F5F"/>
-          <w:lang w:val="es-MX"/>
-        </w:rPr>
-        <w:t xml:space="preserve"> </w:t>
-      </w:r>
-      <w:proofErr w:type="spellStart"/>
-      <w:r>
-        <w:rPr>
-          <w:b/>
-          <w:color w:val="001F5F"/>
-          <w:lang w:val="es-MX"/>
-        </w:rPr>
-        <w:t>best</w:t>
-      </w:r>
-      <w:proofErr w:type="spellEnd"/>
-      <w:r>
-        <w:rPr>
-          <w:b/>
-          <w:color w:val="001F5F"/>
-          <w:lang w:val="es-MX"/>
-        </w:rPr>
-        <w:t xml:space="preserve"> </w:t>
-      </w:r>
-      <w:proofErr w:type="spellStart"/>
-      <w:r>
-        <w:rPr>
-          <w:b/>
-          <w:color w:val="001F5F"/>
-          <w:lang w:val="es-MX"/>
-        </w:rPr>
-        <w:t>heuristic</w:t>
-      </w:r>
-      <w:proofErr w:type="spellEnd"/>
-      <w:r>
-        <w:rPr>
-          <w:b/>
-          <w:color w:val="001F5F"/>
-          <w:lang w:val="es-MX"/>
-        </w:rPr>
-        <w:t xml:space="preserve">? </w:t>
+        </w:rPr>
+        <w:t xml:space="preserve">Which happened to be the best heuristic? </w:t>
       </w:r>
     </w:p>
     <w:p>
@@ -5767,13 +8030,39 @@
         <w:rPr>
           <w:color w:val="001F5F"/>
         </w:rPr>
-        <w:t>With the best heuristic, the solution was easy to find the solution and faster.</w:t>
-      </w:r>
-      <w:r>
-        <w:rPr>
-          <w:color w:val="001F5F"/>
-        </w:rPr>
-        <w:tab/>
+        <w:t>the not admissible heuristic</w:t>
+      </w:r>
+      <w:r>
+        <w:rPr>
+          <w:color w:val="001F5F"/>
+        </w:rPr>
+        <w:t xml:space="preserve"> function, which for analysis decreases rapidly to get values around 0</w:t>
+      </w:r>
+      <w:r>
+        <w:rPr>
+          <w:color w:val="001F5F"/>
+        </w:rPr>
+        <w:t xml:space="preserve"> (</w:t>
+      </w:r>
+      <w:proofErr w:type="gramStart"/>
+      <w:r>
+        <w:rPr>
+          <w:color w:val="001F5F"/>
+        </w:rPr>
+        <w:t>zero)  using</w:t>
+      </w:r>
+      <w:proofErr w:type="gramEnd"/>
+      <w:r>
+        <w:rPr>
+          <w:color w:val="001F5F"/>
+        </w:rPr>
+        <w:t xml:space="preserve"> less time than the others algorithm</w:t>
+      </w:r>
+      <w:r>
+        <w:rPr>
+          <w:color w:val="001F5F"/>
+        </w:rPr>
+        <w:t xml:space="preserve">. </w:t>
       </w:r>
     </w:p>
     <w:p>
@@ -5850,421 +8139,8 @@
           <w:color w:val="001F5F"/>
         </w:rPr>
       </w:pPr>
-    </w:p>
-    <w:p>
-      <w:r>
-        <w:rPr>
-          <w:color w:val="001F5F"/>
-        </w:rPr>
-        <w:t>EVALUATION CRITERIA:</w:t>
-      </w:r>
-    </w:p>
-    <w:p>
-      <w:r>
-        <w:rPr>
-          <w:color w:val="001F5F"/>
-        </w:rPr>
-        <w:t>The weights assigned to the activities for the evaluation of this activity are:</w:t>
-      </w:r>
-    </w:p>
-    <w:p>
-      <w:pPr>
-        <w:pStyle w:val="Prrafodelista"/>
-        <w:numPr>
-          <w:ilvl w:val="0"/>
-          <w:numId w:val="5"/>
-        </w:numPr>
-      </w:pPr>
-      <w:r>
-        <w:rPr>
-          <w:color w:val="001F5F"/>
-        </w:rPr>
-        <w:lastRenderedPageBreak/>
-        <w:t>PSA formulation: 20%</w:t>
-      </w:r>
-    </w:p>
-    <w:p>
-      <w:pPr>
-        <w:pStyle w:val="Prrafodelista"/>
-        <w:numPr>
-          <w:ilvl w:val="0"/>
-          <w:numId w:val="5"/>
-        </w:numPr>
-      </w:pPr>
-      <w:r>
-        <w:rPr>
-          <w:color w:val="001F5F"/>
-        </w:rPr>
-        <w:t>Description of initial states: 10%</w:t>
-      </w:r>
-    </w:p>
-    <w:p>
-      <w:pPr>
-        <w:pStyle w:val="Prrafodelista"/>
-        <w:numPr>
-          <w:ilvl w:val="0"/>
-          <w:numId w:val="5"/>
-        </w:numPr>
-      </w:pPr>
-      <w:r>
-        <w:rPr>
-          <w:color w:val="001F5F"/>
-        </w:rPr>
-        <w:t>Code for blind search: 20%</w:t>
-      </w:r>
-    </w:p>
-    <w:p>
-      <w:pPr>
-        <w:pStyle w:val="Prrafodelista"/>
-        <w:numPr>
-          <w:ilvl w:val="0"/>
-          <w:numId w:val="5"/>
-        </w:numPr>
-      </w:pPr>
-      <w:r>
-        <w:rPr>
-          <w:color w:val="001F5F"/>
-        </w:rPr>
-        <w:t>Design of heuristic functions: 20%</w:t>
-      </w:r>
-    </w:p>
-    <w:p>
-      <w:pPr>
-        <w:pStyle w:val="Prrafodelista"/>
-        <w:numPr>
-          <w:ilvl w:val="0"/>
-          <w:numId w:val="5"/>
-        </w:numPr>
-      </w:pPr>
-      <w:r>
-        <w:rPr>
-          <w:color w:val="001F5F"/>
-        </w:rPr>
-        <w:t>Code of heuristic functions: 10%</w:t>
-      </w:r>
-    </w:p>
-    <w:p>
-      <w:pPr>
-        <w:pStyle w:val="Prrafodelista"/>
-        <w:numPr>
-          <w:ilvl w:val="0"/>
-          <w:numId w:val="5"/>
-        </w:numPr>
-      </w:pPr>
-      <w:r>
-        <w:rPr>
-          <w:color w:val="001F5F"/>
-        </w:rPr>
-        <w:t>Solution of the problems: 10%</w:t>
-      </w:r>
-    </w:p>
-    <w:p>
-      <w:pPr>
-        <w:pStyle w:val="Prrafodelista"/>
-        <w:numPr>
-          <w:ilvl w:val="0"/>
-          <w:numId w:val="5"/>
-        </w:numPr>
-      </w:pPr>
-      <w:r>
-        <w:rPr>
-          <w:color w:val="001F5F"/>
-        </w:rPr>
-        <w:t>Observations and conclusions: 10%</w:t>
-      </w:r>
-    </w:p>
-    <w:p>
-      <w:pPr>
-        <w:rPr>
-          <w:color w:val="001F5F"/>
-        </w:rPr>
-      </w:pPr>
-    </w:p>
-    <w:p>
-      <w:proofErr w:type="gramStart"/>
-      <w:r>
-        <w:rPr>
-          <w:color w:val="001F5F"/>
-        </w:rPr>
-        <w:t>Take into account</w:t>
-      </w:r>
-      <w:proofErr w:type="gramEnd"/>
-      <w:r>
-        <w:rPr>
-          <w:color w:val="001F5F"/>
-        </w:rPr>
-        <w:t xml:space="preserve"> the following:</w:t>
-      </w:r>
-    </w:p>
-    <w:p>
-      <w:pPr>
-        <w:numPr>
-          <w:ilvl w:val="0"/>
-          <w:numId w:val="1"/>
-        </w:numPr>
-        <w:tabs>
-          <w:tab w:val="left" w:pos="2421"/>
-          <w:tab w:val="left" w:pos="2422"/>
-        </w:tabs>
-        <w:spacing w:line="252" w:lineRule="auto"/>
-        <w:ind w:left="0"/>
-        <w:rPr>
-          <w:color w:val="001F5F"/>
-        </w:rPr>
-      </w:pPr>
-      <w:r>
-        <w:rPr>
-          <w:color w:val="001F5F"/>
-        </w:rPr>
-        <w:t>The formulation of the PSA must be complete and adequate for its implementation in the programming language.</w:t>
-      </w:r>
-    </w:p>
-    <w:p>
-      <w:pPr>
-        <w:numPr>
-          <w:ilvl w:val="0"/>
-          <w:numId w:val="1"/>
-        </w:numPr>
-        <w:tabs>
-          <w:tab w:val="left" w:pos="2421"/>
-          <w:tab w:val="left" w:pos="2422"/>
-        </w:tabs>
-        <w:spacing w:line="252" w:lineRule="auto"/>
-        <w:ind w:left="0"/>
-        <w:rPr>
-          <w:color w:val="001F5F"/>
-        </w:rPr>
-      </w:pPr>
-      <w:r>
-        <w:rPr>
-          <w:color w:val="001F5F"/>
-        </w:rPr>
-        <w:t>The initial state descriptions for the problems must be in the programming language.</w:t>
-      </w:r>
-    </w:p>
-    <w:p>
-      <w:pPr>
-        <w:numPr>
-          <w:ilvl w:val="0"/>
-          <w:numId w:val="1"/>
-        </w:numPr>
-        <w:tabs>
-          <w:tab w:val="left" w:pos="2421"/>
-          <w:tab w:val="left" w:pos="2422"/>
-        </w:tabs>
-        <w:spacing w:line="252" w:lineRule="auto"/>
-        <w:ind w:left="0"/>
-        <w:rPr>
-          <w:color w:val="001F5F"/>
-        </w:rPr>
-      </w:pPr>
-      <w:r>
-        <w:rPr>
-          <w:color w:val="001F5F"/>
-        </w:rPr>
-        <w:t>The blind search code must allow all blind search methods to run correctly, even if some cannot find the solution.</w:t>
-      </w:r>
-    </w:p>
-    <w:p>
-      <w:pPr>
-        <w:numPr>
-          <w:ilvl w:val="0"/>
-          <w:numId w:val="1"/>
-        </w:numPr>
-        <w:tabs>
-          <w:tab w:val="left" w:pos="2421"/>
-          <w:tab w:val="left" w:pos="2422"/>
-        </w:tabs>
-        <w:spacing w:line="254" w:lineRule="auto"/>
-        <w:ind w:left="0"/>
-        <w:rPr>
-          <w:color w:val="001F5F"/>
-        </w:rPr>
-      </w:pPr>
-      <w:r>
-        <w:rPr>
-          <w:color w:val="001F5F"/>
-        </w:rPr>
-        <w:t>It will be verified that the two heuristic functions make sense and that at least one is admissible.</w:t>
-      </w:r>
-    </w:p>
-    <w:p>
-      <w:pPr>
-        <w:numPr>
-          <w:ilvl w:val="0"/>
-          <w:numId w:val="1"/>
-        </w:numPr>
-        <w:tabs>
-          <w:tab w:val="left" w:pos="2421"/>
-          <w:tab w:val="left" w:pos="2422"/>
-        </w:tabs>
-        <w:spacing w:line="254" w:lineRule="auto"/>
-        <w:ind w:left="0"/>
-        <w:rPr>
-          <w:color w:val="001F5F"/>
-        </w:rPr>
-      </w:pPr>
-      <w:r>
-        <w:rPr>
-          <w:color w:val="001F5F"/>
-        </w:rPr>
-        <w:t>Heuristic search methods must be run correctly and find solutions.</w:t>
-      </w:r>
-    </w:p>
-    <w:p>
-      <w:pPr>
-        <w:numPr>
-          <w:ilvl w:val="0"/>
-          <w:numId w:val="1"/>
-        </w:numPr>
-        <w:tabs>
-          <w:tab w:val="left" w:pos="2421"/>
-          <w:tab w:val="left" w:pos="2422"/>
-        </w:tabs>
-        <w:spacing w:line="252" w:lineRule="auto"/>
-        <w:ind w:left="0"/>
-        <w:rPr>
-          <w:color w:val="001F5F"/>
-        </w:rPr>
-      </w:pPr>
-      <w:r>
-        <w:rPr>
-          <w:color w:val="001F5F"/>
-        </w:rPr>
-        <w:t>They should show the sequence of actions and the states of the problem after each action for each solution found by each of the methods that can solve them.</w:t>
-      </w:r>
-    </w:p>
-    <w:tbl>
-      <w:tblPr>
-        <w:tblStyle w:val="Tablanormal1"/>
-        <w:tblpPr w:leftFromText="180" w:rightFromText="180" w:vertAnchor="text" w:horzAnchor="margin" w:tblpXSpec="center" w:tblpY="1092"/>
-        <w:tblW w:w="0" w:type="auto"/>
-        <w:tblLook w:val="04A0" w:firstRow="1" w:lastRow="0" w:firstColumn="1" w:lastColumn="0" w:noHBand="0" w:noVBand="1"/>
-      </w:tblPr>
-      <w:tblGrid>
-        <w:gridCol w:w="2898"/>
-      </w:tblGrid>
-      <w:tr>
-        <w:trPr>
-          <w:cnfStyle w:val="100000000000" w:firstRow="1" w:lastRow="0" w:firstColumn="0" w:lastColumn="0" w:oddVBand="0" w:evenVBand="0" w:oddHBand="0" w:evenHBand="0" w:firstRowFirstColumn="0" w:firstRowLastColumn="0" w:lastRowFirstColumn="0" w:lastRowLastColumn="0"/>
-        </w:trPr>
-        <w:tc>
-          <w:tcPr>
-            <w:cnfStyle w:val="001000000000" w:firstRow="0" w:lastRow="0" w:firstColumn="1" w:lastColumn="0" w:oddVBand="0" w:evenVBand="0" w:oddHBand="0" w:evenHBand="0" w:firstRowFirstColumn="0" w:firstRowLastColumn="0" w:lastRowFirstColumn="0" w:lastRowLastColumn="0"/>
-            <w:tcW w:w="2898" w:type="dxa"/>
-          </w:tcPr>
-          <w:p>
-            <w:pPr>
-              <w:pBdr>
-                <w:top w:val="none" w:sz="0" w:space="0" w:color="auto"/>
-                <w:left w:val="none" w:sz="0" w:space="0" w:color="auto"/>
-                <w:bottom w:val="none" w:sz="0" w:space="0" w:color="auto"/>
-                <w:right w:val="none" w:sz="0" w:space="0" w:color="auto"/>
-                <w:between w:val="none" w:sz="0" w:space="0" w:color="auto"/>
-              </w:pBdr>
-              <w:spacing w:before="120" w:line="259" w:lineRule="auto"/>
-              <w:jc w:val="both"/>
-              <w:rPr>
-                <w:color w:val="001F5F"/>
-              </w:rPr>
-            </w:pPr>
-            <w:r>
-              <w:rPr>
-                <w:color w:val="001F5F"/>
-              </w:rPr>
-              <w:t>Registration Number</w:t>
-            </w:r>
-          </w:p>
-        </w:tc>
-      </w:tr>
-      <w:tr>
-        <w:trPr>
-          <w:cnfStyle w:val="000000100000" w:firstRow="0" w:lastRow="0" w:firstColumn="0" w:lastColumn="0" w:oddVBand="0" w:evenVBand="0" w:oddHBand="1" w:evenHBand="0" w:firstRowFirstColumn="0" w:firstRowLastColumn="0" w:lastRowFirstColumn="0" w:lastRowLastColumn="0"/>
-        </w:trPr>
-        <w:tc>
-          <w:tcPr>
-            <w:cnfStyle w:val="001000000000" w:firstRow="0" w:lastRow="0" w:firstColumn="1" w:lastColumn="0" w:oddVBand="0" w:evenVBand="0" w:oddHBand="0" w:evenHBand="0" w:firstRowFirstColumn="0" w:firstRowLastColumn="0" w:lastRowFirstColumn="0" w:lastRowLastColumn="0"/>
-            <w:tcW w:w="2898" w:type="dxa"/>
-          </w:tcPr>
-          <w:p>
-            <w:pPr>
-              <w:pBdr>
-                <w:top w:val="none" w:sz="0" w:space="0" w:color="auto"/>
-                <w:left w:val="none" w:sz="0" w:space="0" w:color="auto"/>
-                <w:bottom w:val="none" w:sz="0" w:space="0" w:color="auto"/>
-                <w:right w:val="none" w:sz="0" w:space="0" w:color="auto"/>
-                <w:between w:val="none" w:sz="0" w:space="0" w:color="auto"/>
-              </w:pBdr>
-              <w:spacing w:before="120" w:line="259" w:lineRule="auto"/>
-              <w:jc w:val="both"/>
-              <w:rPr>
-                <w:color w:val="001F5F"/>
-              </w:rPr>
-            </w:pPr>
-            <w:r>
-              <w:rPr>
-                <w:color w:val="001F5F"/>
-              </w:rPr>
-              <w:t>A01746886</w:t>
-            </w:r>
-          </w:p>
-        </w:tc>
-      </w:tr>
-      <w:tr>
-        <w:tc>
-          <w:tcPr>
-            <w:cnfStyle w:val="001000000000" w:firstRow="0" w:lastRow="0" w:firstColumn="1" w:lastColumn="0" w:oddVBand="0" w:evenVBand="0" w:oddHBand="0" w:evenHBand="0" w:firstRowFirstColumn="0" w:firstRowLastColumn="0" w:lastRowFirstColumn="0" w:lastRowLastColumn="0"/>
-            <w:tcW w:w="2898" w:type="dxa"/>
-          </w:tcPr>
-          <w:p>
-            <w:pPr>
-              <w:pBdr>
-                <w:top w:val="none" w:sz="0" w:space="0" w:color="auto"/>
-                <w:left w:val="none" w:sz="0" w:space="0" w:color="auto"/>
-                <w:bottom w:val="none" w:sz="0" w:space="0" w:color="auto"/>
-                <w:right w:val="none" w:sz="0" w:space="0" w:color="auto"/>
-                <w:between w:val="none" w:sz="0" w:space="0" w:color="auto"/>
-              </w:pBdr>
-              <w:spacing w:before="120" w:line="259" w:lineRule="auto"/>
-              <w:jc w:val="both"/>
-              <w:rPr>
-                <w:color w:val="001F5F"/>
-              </w:rPr>
-            </w:pPr>
-            <w:r>
-              <w:rPr>
-                <w:color w:val="001F5F"/>
-              </w:rPr>
-              <w:t>A01746887</w:t>
-            </w:r>
-          </w:p>
-        </w:tc>
-      </w:tr>
-    </w:tbl>
-    <w:p>
-      <w:pPr>
-        <w:numPr>
-          <w:ilvl w:val="0"/>
-          <w:numId w:val="1"/>
-        </w:numPr>
-        <w:tabs>
-          <w:tab w:val="left" w:pos="2421"/>
-          <w:tab w:val="left" w:pos="2422"/>
-        </w:tabs>
-        <w:spacing w:line="244" w:lineRule="auto"/>
-        <w:ind w:left="0"/>
-        <w:rPr>
-          <w:color w:val="001F5F"/>
-          <w:sz w:val="24"/>
-          <w:szCs w:val="24"/>
-        </w:rPr>
-      </w:pPr>
-      <w:r>
-        <w:rPr>
-          <w:color w:val="001F5F"/>
-        </w:rPr>
-        <w:t>Try to be concise in answering questions, but at the same time be clear and answer them all.</w:t>
-      </w:r>
+      <w:bookmarkStart w:id="0" w:name="_GoBack"/>
+      <w:bookmarkEnd w:id="0"/>
     </w:p>
     <w:sectPr>
       <w:type w:val="continuous"/>
@@ -6534,6 +8410,119 @@
     </w:lvl>
   </w:abstractNum>
   <w:abstractNum w:abstractNumId="2" w15:restartNumberingAfterBreak="0">
+    <w:nsid w:val="46894B8E"/>
+    <w:multiLevelType w:val="hybridMultilevel"/>
+    <w:tmpl w:val="9ACE7780"/>
+    <w:lvl w:ilvl="0" w:tplc="080A0001">
+      <w:start w:val="1"/>
+      <w:numFmt w:val="bullet"/>
+      <w:lvlText w:val=""/>
+      <w:lvlJc w:val="left"/>
+      <w:pPr>
+        <w:ind w:left="720" w:hanging="360"/>
+      </w:pPr>
+      <w:rPr>
+        <w:rFonts w:ascii="Symbol" w:hAnsi="Symbol" w:hint="default"/>
+      </w:rPr>
+    </w:lvl>
+    <w:lvl w:ilvl="1" w:tplc="080A0003" w:tentative="1">
+      <w:start w:val="1"/>
+      <w:numFmt w:val="bullet"/>
+      <w:lvlText w:val="o"/>
+      <w:lvlJc w:val="left"/>
+      <w:pPr>
+        <w:ind w:left="1440" w:hanging="360"/>
+      </w:pPr>
+      <w:rPr>
+        <w:rFonts w:ascii="Courier New" w:hAnsi="Courier New" w:cs="Courier New" w:hint="default"/>
+      </w:rPr>
+    </w:lvl>
+    <w:lvl w:ilvl="2" w:tplc="080A0005" w:tentative="1">
+      <w:start w:val="1"/>
+      <w:numFmt w:val="bullet"/>
+      <w:lvlText w:val=""/>
+      <w:lvlJc w:val="left"/>
+      <w:pPr>
+        <w:ind w:left="2160" w:hanging="360"/>
+      </w:pPr>
+      <w:rPr>
+        <w:rFonts w:ascii="Wingdings" w:hAnsi="Wingdings" w:hint="default"/>
+      </w:rPr>
+    </w:lvl>
+    <w:lvl w:ilvl="3" w:tplc="080A0001" w:tentative="1">
+      <w:start w:val="1"/>
+      <w:numFmt w:val="bullet"/>
+      <w:lvlText w:val=""/>
+      <w:lvlJc w:val="left"/>
+      <w:pPr>
+        <w:ind w:left="2880" w:hanging="360"/>
+      </w:pPr>
+      <w:rPr>
+        <w:rFonts w:ascii="Symbol" w:hAnsi="Symbol" w:hint="default"/>
+      </w:rPr>
+    </w:lvl>
+    <w:lvl w:ilvl="4" w:tplc="080A0003" w:tentative="1">
+      <w:start w:val="1"/>
+      <w:numFmt w:val="bullet"/>
+      <w:lvlText w:val="o"/>
+      <w:lvlJc w:val="left"/>
+      <w:pPr>
+        <w:ind w:left="3600" w:hanging="360"/>
+      </w:pPr>
+      <w:rPr>
+        <w:rFonts w:ascii="Courier New" w:hAnsi="Courier New" w:cs="Courier New" w:hint="default"/>
+      </w:rPr>
+    </w:lvl>
+    <w:lvl w:ilvl="5" w:tplc="080A0005" w:tentative="1">
+      <w:start w:val="1"/>
+      <w:numFmt w:val="bullet"/>
+      <w:lvlText w:val=""/>
+      <w:lvlJc w:val="left"/>
+      <w:pPr>
+        <w:ind w:left="4320" w:hanging="360"/>
+      </w:pPr>
+      <w:rPr>
+        <w:rFonts w:ascii="Wingdings" w:hAnsi="Wingdings" w:hint="default"/>
+      </w:rPr>
+    </w:lvl>
+    <w:lvl w:ilvl="6" w:tplc="080A0001" w:tentative="1">
+      <w:start w:val="1"/>
+      <w:numFmt w:val="bullet"/>
+      <w:lvlText w:val=""/>
+      <w:lvlJc w:val="left"/>
+      <w:pPr>
+        <w:ind w:left="5040" w:hanging="360"/>
+      </w:pPr>
+      <w:rPr>
+        <w:rFonts w:ascii="Symbol" w:hAnsi="Symbol" w:hint="default"/>
+      </w:rPr>
+    </w:lvl>
+    <w:lvl w:ilvl="7" w:tplc="080A0003" w:tentative="1">
+      <w:start w:val="1"/>
+      <w:numFmt w:val="bullet"/>
+      <w:lvlText w:val="o"/>
+      <w:lvlJc w:val="left"/>
+      <w:pPr>
+        <w:ind w:left="5760" w:hanging="360"/>
+      </w:pPr>
+      <w:rPr>
+        <w:rFonts w:ascii="Courier New" w:hAnsi="Courier New" w:cs="Courier New" w:hint="default"/>
+      </w:rPr>
+    </w:lvl>
+    <w:lvl w:ilvl="8" w:tplc="080A0005" w:tentative="1">
+      <w:start w:val="1"/>
+      <w:numFmt w:val="bullet"/>
+      <w:lvlText w:val=""/>
+      <w:lvlJc w:val="left"/>
+      <w:pPr>
+        <w:ind w:left="6480" w:hanging="360"/>
+      </w:pPr>
+      <w:rPr>
+        <w:rFonts w:ascii="Wingdings" w:hAnsi="Wingdings" w:hint="default"/>
+      </w:rPr>
+    </w:lvl>
+  </w:abstractNum>
+  <w:abstractNum w:abstractNumId="3" w15:restartNumberingAfterBreak="0">
     <w:nsid w:val="47195855"/>
     <w:multiLevelType w:val="multilevel"/>
     <w:tmpl w:val="41DE374A"/>
@@ -6641,7 +8630,7 @@
       </w:rPr>
     </w:lvl>
   </w:abstractNum>
-  <w:abstractNum w:abstractNumId="3" w15:restartNumberingAfterBreak="0">
+  <w:abstractNum w:abstractNumId="4" w15:restartNumberingAfterBreak="0">
     <w:nsid w:val="63FA2FA7"/>
     <w:multiLevelType w:val="multilevel"/>
     <w:tmpl w:val="BB22BB22"/>
@@ -6745,7 +8734,7 @@
       </w:rPr>
     </w:lvl>
   </w:abstractNum>
-  <w:abstractNum w:abstractNumId="4" w15:restartNumberingAfterBreak="0">
+  <w:abstractNum w:abstractNumId="5" w15:restartNumberingAfterBreak="0">
     <w:nsid w:val="69EB18F1"/>
     <w:multiLevelType w:val="hybridMultilevel"/>
     <w:tmpl w:val="996C545C"/>
@@ -6835,7 +8824,7 @@
       </w:pPr>
     </w:lvl>
   </w:abstractNum>
-  <w:abstractNum w:abstractNumId="5" w15:restartNumberingAfterBreak="0">
+  <w:abstractNum w:abstractNumId="6" w15:restartNumberingAfterBreak="0">
     <w:nsid w:val="7E5C7683"/>
     <w:multiLevelType w:val="hybridMultilevel"/>
     <w:tmpl w:val="9FE22CC8"/>
@@ -6949,10 +8938,10 @@
     </w:lvl>
   </w:abstractNum>
   <w:num w:numId="1">
-    <w:abstractNumId w:val="3"/>
+    <w:abstractNumId w:val="4"/>
   </w:num>
   <w:num w:numId="2">
-    <w:abstractNumId w:val="2"/>
+    <w:abstractNumId w:val="3"/>
   </w:num>
   <w:num w:numId="3">
     <w:abstractNumId w:val="0"/>
@@ -6961,10 +8950,13 @@
     <w:abstractNumId w:val="1"/>
   </w:num>
   <w:num w:numId="5">
+    <w:abstractNumId w:val="6"/>
+  </w:num>
+  <w:num w:numId="6">
     <w:abstractNumId w:val="5"/>
   </w:num>
-  <w:num w:numId="6">
-    <w:abstractNumId w:val="4"/>
+  <w:num w:numId="7">
+    <w:abstractNumId w:val="2"/>
   </w:num>
 </w:numbering>
 </file>

</xml_diff>